<commit_message>
Implemented database execution plan queries
</commit_message>
<xml_diff>
--- a/Report.docx
+++ b/Report.docx
@@ -8154,7 +8154,7 @@
         <w:jc w:val="left"/>
         <w:rPr>
           <w:rFonts w:ascii="Menlo" w:hAnsi="Menlo" w:cs="Menlo"/>
-          <w:color w:val="CC7832"/>
+          <w:color w:val="A9B7C6"/>
           <w:sz w:val="18"/>
           <w:szCs w:val="18"/>
         </w:rPr>
@@ -8367,7 +8367,7 @@
           <w:sz w:val="18"/>
           <w:szCs w:val="18"/>
         </w:rPr>
-        <w:t xml:space="preserve">'DOGS' </w:t>
+        <w:t xml:space="preserve">'STORES' </w:t>
       </w:r>
       <w:r>
         <w:rPr>
@@ -8636,7 +8636,276 @@
           <w:sz w:val="18"/>
           <w:szCs w:val="18"/>
         </w:rPr>
-        <w:t xml:space="preserve">'STORES' </w:t>
+        <w:t xml:space="preserve">'SERVICE_HISTORY' </w:t>
+      </w:r>
+      <w:r>
+        <w:rPr>
+          <w:rFonts w:ascii="Menlo" w:hAnsi="Menlo" w:cs="Menlo"/>
+          <w:b/>
+          <w:bCs/>
+          <w:color w:val="CC7832"/>
+          <w:sz w:val="18"/>
+          <w:szCs w:val="18"/>
+        </w:rPr>
+        <w:t xml:space="preserve">AND </w:t>
+      </w:r>
+      <w:r>
+        <w:rPr>
+          <w:rFonts w:ascii="Menlo" w:hAnsi="Menlo" w:cs="Menlo"/>
+          <w:color w:val="A9B7C6"/>
+          <w:sz w:val="18"/>
+          <w:szCs w:val="18"/>
+        </w:rPr>
+        <w:t xml:space="preserve">A.INDEX_NAME=B.INDEX_NAME </w:t>
+      </w:r>
+      <w:r>
+        <w:rPr>
+          <w:rFonts w:ascii="Menlo" w:hAnsi="Menlo" w:cs="Menlo"/>
+          <w:b/>
+          <w:bCs/>
+          <w:color w:val="CC7832"/>
+          <w:sz w:val="18"/>
+          <w:szCs w:val="18"/>
+        </w:rPr>
+        <w:t>AND</w:t>
+      </w:r>
+      <w:r>
+        <w:rPr>
+          <w:rFonts w:ascii="Menlo" w:hAnsi="Menlo" w:cs="Menlo"/>
+          <w:b/>
+          <w:bCs/>
+          <w:color w:val="CC7832"/>
+          <w:sz w:val="18"/>
+          <w:szCs w:val="18"/>
+        </w:rPr>
+        <w:br/>
+        <w:t xml:space="preserve"> </w:t>
+      </w:r>
+      <w:r>
+        <w:rPr>
+          <w:rFonts w:ascii="Menlo" w:hAnsi="Menlo" w:cs="Menlo"/>
+          <w:color w:val="A9B7C6"/>
+          <w:sz w:val="18"/>
+          <w:szCs w:val="18"/>
+        </w:rPr>
+        <w:t>B.INDEX_TYPE=</w:t>
+      </w:r>
+      <w:r>
+        <w:rPr>
+          <w:rFonts w:ascii="Menlo" w:hAnsi="Menlo" w:cs="Menlo"/>
+          <w:color w:val="6A8759"/>
+          <w:sz w:val="18"/>
+          <w:szCs w:val="18"/>
+        </w:rPr>
+        <w:t>'NORMAL'</w:t>
+      </w:r>
+      <w:r>
+        <w:rPr>
+          <w:rFonts w:ascii="Menlo" w:hAnsi="Menlo" w:cs="Menlo"/>
+          <w:color w:val="A9B7C6"/>
+          <w:sz w:val="18"/>
+          <w:szCs w:val="18"/>
+        </w:rPr>
+        <w:t>)</w:t>
+      </w:r>
+      <w:r>
+        <w:rPr>
+          <w:rFonts w:ascii="Menlo" w:hAnsi="Menlo" w:cs="Menlo"/>
+          <w:color w:val="CC7832"/>
+          <w:sz w:val="18"/>
+          <w:szCs w:val="18"/>
+        </w:rPr>
+        <w:t>,</w:t>
+      </w:r>
+      <w:r>
+        <w:rPr>
+          <w:rFonts w:ascii="Menlo" w:hAnsi="Menlo" w:cs="Menlo"/>
+          <w:color w:val="CC7832"/>
+          <w:sz w:val="18"/>
+          <w:szCs w:val="18"/>
+        </w:rPr>
+        <w:br/>
+        <w:t xml:space="preserve"> </w:t>
+      </w:r>
+      <w:r>
+        <w:rPr>
+          <w:rFonts w:ascii="Menlo" w:hAnsi="Menlo" w:cs="Menlo"/>
+          <w:color w:val="CC7832"/>
+          <w:sz w:val="18"/>
+          <w:szCs w:val="18"/>
+        </w:rPr>
+        <w:br/>
+        <w:t xml:space="preserve"> </w:t>
+      </w:r>
+      <w:r>
+        <w:rPr>
+          <w:rFonts w:ascii="Menlo" w:hAnsi="Menlo" w:cs="Menlo"/>
+          <w:color w:val="A9B7C6"/>
+          <w:sz w:val="18"/>
+          <w:szCs w:val="18"/>
+        </w:rPr>
+        <w:t>(</w:t>
+      </w:r>
+      <w:r>
+        <w:rPr>
+          <w:rFonts w:ascii="Menlo" w:hAnsi="Menlo" w:cs="Menlo"/>
+          <w:b/>
+          <w:bCs/>
+          <w:color w:val="CC7832"/>
+          <w:sz w:val="18"/>
+          <w:szCs w:val="18"/>
+        </w:rPr>
+        <w:t xml:space="preserve">SELECT </w:t>
+      </w:r>
+      <w:r>
+        <w:rPr>
+          <w:rFonts w:ascii="Menlo" w:hAnsi="Menlo" w:cs="Menlo"/>
+          <w:color w:val="A9B7C6"/>
+          <w:sz w:val="18"/>
+          <w:szCs w:val="18"/>
+        </w:rPr>
+        <w:t>A.INDEX_NAME</w:t>
+      </w:r>
+      <w:r>
+        <w:rPr>
+          <w:rFonts w:ascii="Menlo" w:hAnsi="Menlo" w:cs="Menlo"/>
+          <w:color w:val="CC7832"/>
+          <w:sz w:val="18"/>
+          <w:szCs w:val="18"/>
+        </w:rPr>
+        <w:t xml:space="preserve">, </w:t>
+      </w:r>
+      <w:r>
+        <w:rPr>
+          <w:rFonts w:ascii="Menlo" w:hAnsi="Menlo" w:cs="Menlo"/>
+          <w:color w:val="A9B7C6"/>
+          <w:sz w:val="18"/>
+          <w:szCs w:val="18"/>
+        </w:rPr>
+        <w:t>A.TABLE_NAME</w:t>
+      </w:r>
+      <w:r>
+        <w:rPr>
+          <w:rFonts w:ascii="Menlo" w:hAnsi="Menlo" w:cs="Menlo"/>
+          <w:color w:val="CC7832"/>
+          <w:sz w:val="18"/>
+          <w:szCs w:val="18"/>
+        </w:rPr>
+        <w:t xml:space="preserve">, </w:t>
+      </w:r>
+      <w:r>
+        <w:rPr>
+          <w:rFonts w:ascii="Menlo" w:hAnsi="Menlo" w:cs="Menlo"/>
+          <w:color w:val="A9B7C6"/>
+          <w:sz w:val="18"/>
+          <w:szCs w:val="18"/>
+        </w:rPr>
+        <w:t>A.COLUMN_NAME</w:t>
+      </w:r>
+      <w:r>
+        <w:rPr>
+          <w:rFonts w:ascii="Menlo" w:hAnsi="Menlo" w:cs="Menlo"/>
+          <w:color w:val="CC7832"/>
+          <w:sz w:val="18"/>
+          <w:szCs w:val="18"/>
+        </w:rPr>
+        <w:t xml:space="preserve">, </w:t>
+      </w:r>
+      <w:r>
+        <w:rPr>
+          <w:rFonts w:ascii="Menlo" w:hAnsi="Menlo" w:cs="Menlo"/>
+          <w:color w:val="A9B7C6"/>
+          <w:sz w:val="18"/>
+          <w:szCs w:val="18"/>
+        </w:rPr>
+        <w:t>B.INDEX_TYPE</w:t>
+      </w:r>
+      <w:r>
+        <w:rPr>
+          <w:rFonts w:ascii="Menlo" w:hAnsi="Menlo" w:cs="Menlo"/>
+          <w:color w:val="A9B7C6"/>
+          <w:sz w:val="18"/>
+          <w:szCs w:val="18"/>
+        </w:rPr>
+        <w:br/>
+        <w:t xml:space="preserve"> </w:t>
+      </w:r>
+      <w:r>
+        <w:rPr>
+          <w:rFonts w:ascii="Menlo" w:hAnsi="Menlo" w:cs="Menlo"/>
+          <w:b/>
+          <w:bCs/>
+          <w:color w:val="CC7832"/>
+          <w:sz w:val="18"/>
+          <w:szCs w:val="18"/>
+        </w:rPr>
+        <w:t xml:space="preserve">FROM </w:t>
+      </w:r>
+      <w:r>
+        <w:rPr>
+          <w:rFonts w:ascii="Menlo" w:hAnsi="Menlo" w:cs="Menlo"/>
+          <w:color w:val="A9B7C6"/>
+          <w:sz w:val="18"/>
+          <w:szCs w:val="18"/>
+        </w:rPr>
+        <w:t>USER_IND_COLUMNS A</w:t>
+      </w:r>
+      <w:r>
+        <w:rPr>
+          <w:rFonts w:ascii="Menlo" w:hAnsi="Menlo" w:cs="Menlo"/>
+          <w:color w:val="CC7832"/>
+          <w:sz w:val="18"/>
+          <w:szCs w:val="18"/>
+        </w:rPr>
+        <w:t xml:space="preserve">, </w:t>
+      </w:r>
+      <w:r>
+        <w:rPr>
+          <w:rFonts w:ascii="Menlo" w:hAnsi="Menlo" w:cs="Menlo"/>
+          <w:color w:val="A9B7C6"/>
+          <w:sz w:val="18"/>
+          <w:szCs w:val="18"/>
+        </w:rPr>
+        <w:t>USER_INDEXES B</w:t>
+      </w:r>
+      <w:r>
+        <w:rPr>
+          <w:rFonts w:ascii="Menlo" w:hAnsi="Menlo" w:cs="Menlo"/>
+          <w:color w:val="A9B7C6"/>
+          <w:sz w:val="18"/>
+          <w:szCs w:val="18"/>
+        </w:rPr>
+        <w:br/>
+        <w:t xml:space="preserve"> </w:t>
+      </w:r>
+      <w:r>
+        <w:rPr>
+          <w:rFonts w:ascii="Menlo" w:hAnsi="Menlo" w:cs="Menlo"/>
+          <w:b/>
+          <w:bCs/>
+          <w:color w:val="CC7832"/>
+          <w:sz w:val="18"/>
+          <w:szCs w:val="18"/>
+        </w:rPr>
+        <w:t xml:space="preserve">WHERE </w:t>
+      </w:r>
+      <w:r>
+        <w:rPr>
+          <w:rFonts w:ascii="Menlo" w:hAnsi="Menlo" w:cs="Menlo"/>
+          <w:color w:val="A9B7C6"/>
+          <w:sz w:val="18"/>
+          <w:szCs w:val="18"/>
+        </w:rPr>
+        <w:t>A.TABLE_NAME=</w:t>
+      </w:r>
+      <w:r>
+        <w:rPr>
+          <w:rFonts w:ascii="Menlo" w:hAnsi="Menlo" w:cs="Menlo"/>
+          <w:color w:val="6A8759"/>
+          <w:sz w:val="18"/>
+          <w:szCs w:val="18"/>
+        </w:rPr>
+        <w:t xml:space="preserve">'SERVICE_HISTORY_DETAIL' </w:t>
       </w:r>
       <w:r>
         <w:rPr>
@@ -8750,62 +9019,7 @@
       </w:pPr>
     </w:p>
     <w:p/>
-    <w:p>
-      <w:r>
-        <w:rPr>
-          <w:noProof/>
-        </w:rPr>
-        <w:lastRenderedPageBreak/>
-        <w:drawing>
-          <wp:inline distT="0" distB="0" distL="0" distR="0" wp14:anchorId="11413B58" wp14:editId="69DE6BCA">
-            <wp:extent cx="5721985" cy="4065270"/>
-            <wp:effectExtent l="0" t="0" r="0" b="0"/>
-            <wp:docPr id="26" name="Picture 26" descr="../../../../Downloads/drive-download-20171012T070354Z-001/Task%206B1.PNG"/>
-            <wp:cNvGraphicFramePr>
-              <a:graphicFrameLocks xmlns:a="http://schemas.openxmlformats.org/drawingml/2006/main" noChangeAspect="1"/>
-            </wp:cNvGraphicFramePr>
-            <a:graphic xmlns:a="http://schemas.openxmlformats.org/drawingml/2006/main">
-              <a:graphicData uri="http://schemas.openxmlformats.org/drawingml/2006/picture">
-                <pic:pic xmlns:pic="http://schemas.openxmlformats.org/drawingml/2006/picture">
-                  <pic:nvPicPr>
-                    <pic:cNvPr id="0" name="Picture 14" descr="../../../../Downloads/drive-download-20171012T070354Z-001/Task%206B1.PNG"/>
-                    <pic:cNvPicPr>
-                      <a:picLocks noChangeAspect="1" noChangeArrowheads="1"/>
-                    </pic:cNvPicPr>
-                  </pic:nvPicPr>
-                  <pic:blipFill>
-                    <a:blip r:embed="rId24">
-                      <a:extLst>
-                        <a:ext uri="{28A0092B-C50C-407E-A947-70E740481C1C}">
-                          <a14:useLocalDpi xmlns:a14="http://schemas.microsoft.com/office/drawing/2010/main" val="0"/>
-                        </a:ext>
-                      </a:extLst>
-                    </a:blip>
-                    <a:srcRect/>
-                    <a:stretch>
-                      <a:fillRect/>
-                    </a:stretch>
-                  </pic:blipFill>
-                  <pic:spPr bwMode="auto">
-                    <a:xfrm>
-                      <a:off x="0" y="0"/>
-                      <a:ext cx="5721985" cy="4065270"/>
-                    </a:xfrm>
-                    <a:prstGeom prst="rect">
-                      <a:avLst/>
-                    </a:prstGeom>
-                    <a:noFill/>
-                    <a:ln>
-                      <a:noFill/>
-                    </a:ln>
-                  </pic:spPr>
-                </pic:pic>
-              </a:graphicData>
-            </a:graphic>
-          </wp:inline>
-        </w:drawing>
-      </w:r>
-    </w:p>
+    <w:p/>
     <w:p/>
     <w:p>
       <w:pPr>
@@ -8873,7 +9087,7 @@
         <w:jc w:val="left"/>
         <w:rPr>
           <w:rFonts w:ascii="Menlo" w:hAnsi="Menlo" w:cs="Menlo"/>
-          <w:color w:val="CC7832"/>
+          <w:color w:val="A9B7C6"/>
           <w:sz w:val="18"/>
           <w:szCs w:val="18"/>
         </w:rPr>
@@ -8887,74 +9101,208 @@
           <w:sz w:val="18"/>
           <w:szCs w:val="18"/>
         </w:rPr>
+        <w:t xml:space="preserve">EXPLAIN </w:t>
+      </w:r>
+      <w:r>
+        <w:rPr>
+          <w:rFonts w:ascii="Menlo" w:hAnsi="Menlo" w:cs="Menlo"/>
+          <w:color w:val="A9B7C6"/>
+          <w:sz w:val="18"/>
+          <w:szCs w:val="18"/>
+        </w:rPr>
+        <w:t xml:space="preserve">PLAN </w:t>
+      </w:r>
+      <w:r>
+        <w:rPr>
+          <w:rFonts w:ascii="Menlo" w:hAnsi="Menlo" w:cs="Menlo"/>
+          <w:b/>
+          <w:bCs/>
+          <w:color w:val="CC7832"/>
+          <w:sz w:val="18"/>
+          <w:szCs w:val="18"/>
+        </w:rPr>
+        <w:t>FOR SELECT COUNT</w:t>
+      </w:r>
+      <w:r>
+        <w:rPr>
+          <w:rFonts w:ascii="Menlo" w:hAnsi="Menlo" w:cs="Menlo"/>
+          <w:color w:val="A9B7C6"/>
+          <w:sz w:val="18"/>
+          <w:szCs w:val="18"/>
+        </w:rPr>
+        <w:t xml:space="preserve">(*) </w:t>
+      </w:r>
+      <w:r>
+        <w:rPr>
+          <w:rFonts w:ascii="Menlo" w:hAnsi="Menlo" w:cs="Menlo"/>
+          <w:b/>
+          <w:bCs/>
+          <w:color w:val="CC7832"/>
+          <w:sz w:val="18"/>
+          <w:szCs w:val="18"/>
+        </w:rPr>
+        <w:t xml:space="preserve">FROM </w:t>
+      </w:r>
+      <w:r>
+        <w:rPr>
+          <w:rFonts w:ascii="Menlo" w:hAnsi="Menlo" w:cs="Menlo"/>
+          <w:color w:val="A9B7C6"/>
+          <w:sz w:val="18"/>
+          <w:szCs w:val="18"/>
+        </w:rPr>
+        <w:t>SERVICE_HISTORY</w:t>
+      </w:r>
+      <w:r>
+        <w:rPr>
+          <w:rFonts w:ascii="Menlo" w:hAnsi="Menlo" w:cs="Menlo"/>
+          <w:color w:val="CC7832"/>
+          <w:sz w:val="18"/>
+          <w:szCs w:val="18"/>
+        </w:rPr>
+        <w:t xml:space="preserve">, </w:t>
+      </w:r>
+      <w:r>
+        <w:rPr>
+          <w:rFonts w:ascii="Menlo" w:hAnsi="Menlo" w:cs="Menlo"/>
+          <w:color w:val="A9B7C6"/>
+          <w:sz w:val="18"/>
+          <w:szCs w:val="18"/>
+        </w:rPr>
+        <w:t xml:space="preserve">SERVICE_HISTORY_DETAIL  </w:t>
+      </w:r>
+      <w:r>
+        <w:rPr>
+          <w:rFonts w:ascii="Menlo" w:hAnsi="Menlo" w:cs="Menlo"/>
+          <w:color w:val="A9B7C6"/>
+          <w:sz w:val="18"/>
+          <w:szCs w:val="18"/>
+        </w:rPr>
+        <w:br/>
+      </w:r>
+      <w:r>
+        <w:rPr>
+          <w:rFonts w:ascii="Menlo" w:hAnsi="Menlo" w:cs="Menlo"/>
+          <w:b/>
+          <w:bCs/>
+          <w:color w:val="CC7832"/>
+          <w:sz w:val="18"/>
+          <w:szCs w:val="18"/>
+        </w:rPr>
+        <w:t xml:space="preserve">WHERE </w:t>
+      </w:r>
+      <w:r>
+        <w:rPr>
+          <w:rFonts w:ascii="Menlo" w:hAnsi="Menlo" w:cs="Menlo"/>
+          <w:color w:val="A9B7C6"/>
+          <w:sz w:val="18"/>
+          <w:szCs w:val="18"/>
+        </w:rPr>
+        <w:t>DOG_ID=</w:t>
+      </w:r>
+      <w:r>
+        <w:rPr>
+          <w:rFonts w:ascii="Menlo" w:hAnsi="Menlo" w:cs="Menlo"/>
+          <w:color w:val="6897BB"/>
+          <w:sz w:val="18"/>
+          <w:szCs w:val="18"/>
+        </w:rPr>
+        <w:t xml:space="preserve">7939 </w:t>
+      </w:r>
+      <w:r>
+        <w:rPr>
+          <w:rFonts w:ascii="Menlo" w:hAnsi="Menlo" w:cs="Menlo"/>
+          <w:b/>
+          <w:bCs/>
+          <w:color w:val="CC7832"/>
+          <w:sz w:val="18"/>
+          <w:szCs w:val="18"/>
+        </w:rPr>
+        <w:t xml:space="preserve">AND </w:t>
+      </w:r>
+      <w:r>
+        <w:rPr>
+          <w:rFonts w:ascii="Menlo" w:hAnsi="Menlo" w:cs="Menlo"/>
+          <w:color w:val="A9B7C6"/>
+          <w:sz w:val="18"/>
+          <w:szCs w:val="18"/>
+        </w:rPr>
+        <w:t>SERVICE_HISTORY.SERVICE_ID = SERVICE_HISTORY_DETAIL.SERVICE_ID</w:t>
+      </w:r>
+      <w:r>
+        <w:rPr>
+          <w:rFonts w:ascii="Menlo" w:hAnsi="Menlo" w:cs="Menlo"/>
+          <w:color w:val="CC7832"/>
+          <w:sz w:val="18"/>
+          <w:szCs w:val="18"/>
+        </w:rPr>
+        <w:t>;</w:t>
+      </w:r>
+      <w:r>
+        <w:rPr>
+          <w:rFonts w:ascii="Menlo" w:hAnsi="Menlo" w:cs="Menlo"/>
+          <w:color w:val="CC7832"/>
+          <w:sz w:val="18"/>
+          <w:szCs w:val="18"/>
+        </w:rPr>
+        <w:br/>
+      </w:r>
+      <w:r>
+        <w:rPr>
+          <w:rFonts w:ascii="Menlo" w:hAnsi="Menlo" w:cs="Menlo"/>
+          <w:color w:val="CC7832"/>
+          <w:sz w:val="18"/>
+          <w:szCs w:val="18"/>
+        </w:rPr>
+        <w:br/>
+      </w:r>
+      <w:r>
+        <w:rPr>
+          <w:rFonts w:ascii="Menlo" w:hAnsi="Menlo" w:cs="Menlo"/>
+          <w:color w:val="CC7832"/>
+          <w:sz w:val="18"/>
+          <w:szCs w:val="18"/>
+        </w:rPr>
+        <w:br/>
+      </w:r>
+      <w:r>
+        <w:rPr>
+          <w:rFonts w:ascii="Menlo" w:hAnsi="Menlo" w:cs="Menlo"/>
+          <w:b/>
+          <w:bCs/>
+          <w:color w:val="CC7832"/>
+          <w:sz w:val="18"/>
+          <w:szCs w:val="18"/>
+        </w:rPr>
         <w:t xml:space="preserve">SELECT </w:t>
       </w:r>
       <w:r>
         <w:rPr>
           <w:rFonts w:ascii="Menlo" w:hAnsi="Menlo" w:cs="Menlo"/>
-          <w:color w:val="FFC66D"/>
-          <w:sz w:val="18"/>
-          <w:szCs w:val="18"/>
-        </w:rPr>
-        <w:t xml:space="preserve">* </w:t>
-      </w:r>
-      <w:r>
-        <w:rPr>
-          <w:rFonts w:ascii="Menlo" w:hAnsi="Menlo" w:cs="Menlo"/>
-          <w:b/>
-          <w:bCs/>
-          <w:color w:val="CC7832"/>
-          <w:sz w:val="18"/>
-          <w:szCs w:val="18"/>
-        </w:rPr>
-        <w:t xml:space="preserve">FROM </w:t>
-      </w:r>
-      <w:r>
-        <w:rPr>
-          <w:rFonts w:ascii="Menlo" w:hAnsi="Menlo" w:cs="Menlo"/>
-          <w:color w:val="A9B7C6"/>
-          <w:sz w:val="18"/>
-          <w:szCs w:val="18"/>
-        </w:rPr>
-        <w:t>SERVICE_HISTORY</w:t>
-      </w:r>
-      <w:r>
-        <w:rPr>
-          <w:rFonts w:ascii="Menlo" w:hAnsi="Menlo" w:cs="Menlo"/>
-          <w:color w:val="A9B7C6"/>
-          <w:sz w:val="18"/>
-          <w:szCs w:val="18"/>
-        </w:rPr>
-        <w:br/>
-      </w:r>
-      <w:r>
-        <w:rPr>
-          <w:rFonts w:ascii="Menlo" w:hAnsi="Menlo" w:cs="Menlo"/>
-          <w:b/>
-          <w:bCs/>
-          <w:color w:val="CC7832"/>
-          <w:sz w:val="18"/>
-          <w:szCs w:val="18"/>
-        </w:rPr>
-        <w:t xml:space="preserve">WHERE </w:t>
-      </w:r>
-      <w:r>
-        <w:rPr>
-          <w:rFonts w:ascii="Menlo" w:hAnsi="Menlo" w:cs="Menlo"/>
-          <w:color w:val="A9B7C6"/>
-          <w:sz w:val="18"/>
-          <w:szCs w:val="18"/>
-        </w:rPr>
-        <w:t>DOG_ID=</w:t>
-      </w:r>
-      <w:r>
-        <w:rPr>
-          <w:rFonts w:ascii="Menlo" w:hAnsi="Menlo" w:cs="Menlo"/>
-          <w:color w:val="6897BB"/>
-          <w:sz w:val="18"/>
-          <w:szCs w:val="18"/>
-        </w:rPr>
-        <w:t>7939</w:t>
+          <w:color w:val="A9B7C6"/>
+          <w:sz w:val="18"/>
+          <w:szCs w:val="18"/>
+        </w:rPr>
+        <w:t xml:space="preserve">PLAN_TABLE_OUTPUT </w:t>
+      </w:r>
+      <w:r>
+        <w:rPr>
+          <w:rFonts w:ascii="Menlo" w:hAnsi="Menlo" w:cs="Menlo"/>
+          <w:b/>
+          <w:bCs/>
+          <w:color w:val="CC7832"/>
+          <w:sz w:val="18"/>
+          <w:szCs w:val="18"/>
+        </w:rPr>
+        <w:t xml:space="preserve">FROM TABLE </w:t>
+      </w:r>
+      <w:r>
+        <w:rPr>
+          <w:rFonts w:ascii="Menlo" w:hAnsi="Menlo" w:cs="Menlo"/>
+          <w:color w:val="A9B7C6"/>
+          <w:sz w:val="18"/>
+          <w:szCs w:val="18"/>
+        </w:rPr>
+        <w:t>(DBMS_XPLAN.DISPLAY)</w:t>
       </w:r>
       <w:r>
         <w:rPr>
@@ -8997,6 +9345,7 @@
         </w:rPr>
       </w:pPr>
     </w:p>
+    <w:p/>
     <w:p>
       <w:r>
         <w:rPr>
@@ -9004,10 +9353,10 @@
         </w:rPr>
         <w:lastRenderedPageBreak/>
         <w:drawing>
-          <wp:inline distT="0" distB="0" distL="0" distR="0" wp14:anchorId="6314DDE5" wp14:editId="4677BF56">
-            <wp:extent cx="5712460" cy="4789170"/>
-            <wp:effectExtent l="0" t="0" r="2540" b="11430"/>
-            <wp:docPr id="18" name="Picture 18" descr="../../../infs%20screenshots/Task%206C1.PNG"/>
+          <wp:inline distT="0" distB="0" distL="0" distR="0" wp14:anchorId="39E39D85" wp14:editId="5F302471">
+            <wp:extent cx="5730875" cy="4236720"/>
+            <wp:effectExtent l="0" t="0" r="9525" b="5080"/>
+            <wp:docPr id="19" name="Picture 19" descr="../../../Task%206C1.PNG"/>
             <wp:cNvGraphicFramePr>
               <a:graphicFrameLocks xmlns:a="http://schemas.openxmlformats.org/drawingml/2006/main" noChangeAspect="1"/>
             </wp:cNvGraphicFramePr>
@@ -9015,13 +9364,13 @@
               <a:graphicData uri="http://schemas.openxmlformats.org/drawingml/2006/picture">
                 <pic:pic xmlns:pic="http://schemas.openxmlformats.org/drawingml/2006/picture">
                   <pic:nvPicPr>
-                    <pic:cNvPr id="0" name="Picture 7" descr="../../../infs%20screenshots/Task%206C1.PNG"/>
+                    <pic:cNvPr id="0" name="Picture 1" descr="../../../Task%206C1.PNG"/>
                     <pic:cNvPicPr>
                       <a:picLocks noChangeAspect="1" noChangeArrowheads="1"/>
                     </pic:cNvPicPr>
                   </pic:nvPicPr>
                   <pic:blipFill>
-                    <a:blip r:embed="rId25">
+                    <a:blip r:embed="rId24">
                       <a:extLst>
                         <a:ext uri="{28A0092B-C50C-407E-A947-70E740481C1C}">
                           <a14:useLocalDpi xmlns:a14="http://schemas.microsoft.com/office/drawing/2010/main" val="0"/>
@@ -9036,7 +9385,7 @@
                   <pic:spPr bwMode="auto">
                     <a:xfrm>
                       <a:off x="0" y="0"/>
-                      <a:ext cx="5712460" cy="4789170"/>
+                      <a:ext cx="5730875" cy="4236720"/>
                     </a:xfrm>
                     <a:prstGeom prst="rect">
                       <a:avLst/>
@@ -9053,12 +9402,13 @@
         </w:drawing>
       </w:r>
     </w:p>
+    <w:p/>
     <w:p>
       <w:pPr>
-        <w:pStyle w:val="Heading3"/>
+        <w:pStyle w:val="Heading2"/>
       </w:pPr>
       <w:r>
-        <w:t>Query execution plan explanation</w:t>
+        <w:t>d: difference in query execution</w:t>
       </w:r>
     </w:p>
     <w:p>
@@ -9133,36 +9483,293 @@
           <w:sz w:val="18"/>
           <w:szCs w:val="18"/>
         </w:rPr>
-        <w:t xml:space="preserve">EXPLAIN </w:t>
-      </w:r>
-      <w:r>
-        <w:rPr>
-          <w:rFonts w:ascii="Menlo" w:hAnsi="Menlo" w:cs="Menlo"/>
-          <w:color w:val="A9B7C6"/>
-          <w:sz w:val="18"/>
-          <w:szCs w:val="18"/>
-        </w:rPr>
-        <w:t xml:space="preserve">PLAN </w:t>
-      </w:r>
-      <w:r>
-        <w:rPr>
-          <w:rFonts w:ascii="Menlo" w:hAnsi="Menlo" w:cs="Menlo"/>
-          <w:b/>
-          <w:bCs/>
-          <w:color w:val="CC7832"/>
-          <w:sz w:val="18"/>
-          <w:szCs w:val="18"/>
-        </w:rPr>
-        <w:t xml:space="preserve">FOR SELECT </w:t>
-      </w:r>
-      <w:r>
-        <w:rPr>
-          <w:rFonts w:ascii="Menlo" w:hAnsi="Menlo" w:cs="Menlo"/>
-          <w:color w:val="A9B7C6"/>
-          <w:sz w:val="18"/>
-          <w:szCs w:val="18"/>
-        </w:rPr>
-        <w:t xml:space="preserve">* </w:t>
+        <w:t xml:space="preserve">ALTER TABLE </w:t>
+      </w:r>
+      <w:r>
+        <w:rPr>
+          <w:rFonts w:ascii="Menlo" w:hAnsi="Menlo" w:cs="Menlo"/>
+          <w:color w:val="A9B7C6"/>
+          <w:sz w:val="18"/>
+          <w:szCs w:val="18"/>
+        </w:rPr>
+        <w:t xml:space="preserve">SERVICE_HISTORY_DETAIL </w:t>
+      </w:r>
+      <w:r>
+        <w:rPr>
+          <w:rFonts w:ascii="Menlo" w:hAnsi="Menlo" w:cs="Menlo"/>
+          <w:b/>
+          <w:bCs/>
+          <w:color w:val="CC7832"/>
+          <w:sz w:val="18"/>
+          <w:szCs w:val="18"/>
+        </w:rPr>
+        <w:t xml:space="preserve">DROP CONSTRAINT </w:t>
+      </w:r>
+      <w:r>
+        <w:rPr>
+          <w:rFonts w:ascii="Menlo" w:hAnsi="Menlo" w:cs="Menlo"/>
+          <w:color w:val="A9B7C6"/>
+          <w:sz w:val="18"/>
+          <w:szCs w:val="18"/>
+        </w:rPr>
+        <w:t>FK_SHD_SERVICE_ID</w:t>
+      </w:r>
+      <w:r>
+        <w:rPr>
+          <w:rFonts w:ascii="Menlo" w:hAnsi="Menlo" w:cs="Menlo"/>
+          <w:color w:val="CC7832"/>
+          <w:sz w:val="18"/>
+          <w:szCs w:val="18"/>
+        </w:rPr>
+        <w:t>;</w:t>
+      </w:r>
+      <w:r>
+        <w:rPr>
+          <w:rFonts w:ascii="Menlo" w:hAnsi="Menlo" w:cs="Menlo"/>
+          <w:color w:val="CC7832"/>
+          <w:sz w:val="18"/>
+          <w:szCs w:val="18"/>
+        </w:rPr>
+        <w:br/>
+      </w:r>
+      <w:r>
+        <w:rPr>
+          <w:rFonts w:ascii="Menlo" w:hAnsi="Menlo" w:cs="Menlo"/>
+          <w:color w:val="CC7832"/>
+          <w:sz w:val="18"/>
+          <w:szCs w:val="18"/>
+        </w:rPr>
+        <w:br/>
+      </w:r>
+      <w:r>
+        <w:rPr>
+          <w:rFonts w:ascii="Menlo" w:hAnsi="Menlo" w:cs="Menlo"/>
+          <w:b/>
+          <w:bCs/>
+          <w:color w:val="CC7832"/>
+          <w:sz w:val="18"/>
+          <w:szCs w:val="18"/>
+        </w:rPr>
+        <w:t xml:space="preserve">ALTER TABLE </w:t>
+      </w:r>
+      <w:r>
+        <w:rPr>
+          <w:rFonts w:ascii="Menlo" w:hAnsi="Menlo" w:cs="Menlo"/>
+          <w:color w:val="A9B7C6"/>
+          <w:sz w:val="18"/>
+          <w:szCs w:val="18"/>
+        </w:rPr>
+        <w:t xml:space="preserve">SERVICE_HISTORY_DETAIL </w:t>
+      </w:r>
+      <w:r>
+        <w:rPr>
+          <w:rFonts w:ascii="Menlo" w:hAnsi="Menlo" w:cs="Menlo"/>
+          <w:b/>
+          <w:bCs/>
+          <w:color w:val="CC7832"/>
+          <w:sz w:val="18"/>
+          <w:szCs w:val="18"/>
+        </w:rPr>
+        <w:t xml:space="preserve">DROP CONSTRAINT </w:t>
+      </w:r>
+      <w:r>
+        <w:rPr>
+          <w:rFonts w:ascii="Menlo" w:hAnsi="Menlo" w:cs="Menlo"/>
+          <w:color w:val="A9B7C6"/>
+          <w:sz w:val="18"/>
+          <w:szCs w:val="18"/>
+        </w:rPr>
+        <w:t>PK_SHD</w:t>
+      </w:r>
+      <w:r>
+        <w:rPr>
+          <w:rFonts w:ascii="Menlo" w:hAnsi="Menlo" w:cs="Menlo"/>
+          <w:color w:val="CC7832"/>
+          <w:sz w:val="18"/>
+          <w:szCs w:val="18"/>
+        </w:rPr>
+        <w:t>;</w:t>
+      </w:r>
+      <w:r>
+        <w:rPr>
+          <w:rFonts w:ascii="Menlo" w:hAnsi="Menlo" w:cs="Menlo"/>
+          <w:color w:val="CC7832"/>
+          <w:sz w:val="18"/>
+          <w:szCs w:val="18"/>
+        </w:rPr>
+        <w:br/>
+      </w:r>
+      <w:r>
+        <w:rPr>
+          <w:rFonts w:ascii="Menlo" w:hAnsi="Menlo" w:cs="Menlo"/>
+          <w:color w:val="CC7832"/>
+          <w:sz w:val="18"/>
+          <w:szCs w:val="18"/>
+        </w:rPr>
+        <w:br/>
+      </w:r>
+      <w:r>
+        <w:rPr>
+          <w:rFonts w:ascii="Menlo" w:hAnsi="Menlo" w:cs="Menlo"/>
+          <w:b/>
+          <w:bCs/>
+          <w:color w:val="CC7832"/>
+          <w:sz w:val="18"/>
+          <w:szCs w:val="18"/>
+        </w:rPr>
+        <w:t xml:space="preserve">ALTER TABLE </w:t>
+      </w:r>
+      <w:r>
+        <w:rPr>
+          <w:rFonts w:ascii="Menlo" w:hAnsi="Menlo" w:cs="Menlo"/>
+          <w:color w:val="A9B7C6"/>
+          <w:sz w:val="18"/>
+          <w:szCs w:val="18"/>
+        </w:rPr>
+        <w:t xml:space="preserve">SERVICE_HISTORY </w:t>
+      </w:r>
+      <w:r>
+        <w:rPr>
+          <w:rFonts w:ascii="Menlo" w:hAnsi="Menlo" w:cs="Menlo"/>
+          <w:b/>
+          <w:bCs/>
+          <w:color w:val="CC7832"/>
+          <w:sz w:val="18"/>
+          <w:szCs w:val="18"/>
+        </w:rPr>
+        <w:t xml:space="preserve">DROP CONSTRAINT </w:t>
+      </w:r>
+      <w:r>
+        <w:rPr>
+          <w:rFonts w:ascii="Menlo" w:hAnsi="Menlo" w:cs="Menlo"/>
+          <w:color w:val="A9B7C6"/>
+          <w:sz w:val="18"/>
+          <w:szCs w:val="18"/>
+        </w:rPr>
+        <w:t>PK_SERVICE_HISTORY</w:t>
+      </w:r>
+      <w:r>
+        <w:rPr>
+          <w:rFonts w:ascii="Menlo" w:hAnsi="Menlo" w:cs="Menlo"/>
+          <w:color w:val="CC7832"/>
+          <w:sz w:val="18"/>
+          <w:szCs w:val="18"/>
+        </w:rPr>
+        <w:t>;</w:t>
+      </w:r>
+      <w:r>
+        <w:rPr>
+          <w:rFonts w:ascii="Menlo" w:hAnsi="Menlo" w:cs="Menlo"/>
+          <w:color w:val="CC7832"/>
+          <w:sz w:val="18"/>
+          <w:szCs w:val="18"/>
+        </w:rPr>
+        <w:br/>
+      </w:r>
+      <w:r>
+        <w:rPr>
+          <w:rFonts w:ascii="Menlo" w:hAnsi="Menlo" w:cs="Menlo"/>
+          <w:color w:val="CC7832"/>
+          <w:sz w:val="18"/>
+          <w:szCs w:val="18"/>
+        </w:rPr>
+        <w:br/>
+      </w:r>
+      <w:r>
+        <w:rPr>
+          <w:rFonts w:ascii="Menlo" w:hAnsi="Menlo" w:cs="Menlo"/>
+          <w:b/>
+          <w:bCs/>
+          <w:color w:val="CC7832"/>
+          <w:sz w:val="18"/>
+          <w:szCs w:val="18"/>
+        </w:rPr>
+        <w:t>SELECT OWNER</w:t>
+      </w:r>
+      <w:r>
+        <w:rPr>
+          <w:rFonts w:ascii="Menlo" w:hAnsi="Menlo" w:cs="Menlo"/>
+          <w:color w:val="CC7832"/>
+          <w:sz w:val="18"/>
+          <w:szCs w:val="18"/>
+        </w:rPr>
+        <w:t xml:space="preserve">, </w:t>
+      </w:r>
+      <w:r>
+        <w:rPr>
+          <w:rFonts w:ascii="Menlo" w:hAnsi="Menlo" w:cs="Menlo"/>
+          <w:b/>
+          <w:bCs/>
+          <w:color w:val="CC7832"/>
+          <w:sz w:val="18"/>
+          <w:szCs w:val="18"/>
+        </w:rPr>
+        <w:t>CONSTRAINT_NAME</w:t>
+      </w:r>
+      <w:r>
+        <w:rPr>
+          <w:rFonts w:ascii="Menlo" w:hAnsi="Menlo" w:cs="Menlo"/>
+          <w:color w:val="CC7832"/>
+          <w:sz w:val="18"/>
+          <w:szCs w:val="18"/>
+        </w:rPr>
+        <w:t xml:space="preserve">, </w:t>
+      </w:r>
+      <w:r>
+        <w:rPr>
+          <w:rFonts w:ascii="Menlo" w:hAnsi="Menlo" w:cs="Menlo"/>
+          <w:b/>
+          <w:bCs/>
+          <w:color w:val="CC7832"/>
+          <w:sz w:val="18"/>
+          <w:szCs w:val="18"/>
+        </w:rPr>
+        <w:t>TABLE_NAME</w:t>
+      </w:r>
+      <w:r>
+        <w:rPr>
+          <w:rFonts w:ascii="Menlo" w:hAnsi="Menlo" w:cs="Menlo"/>
+          <w:color w:val="CC7832"/>
+          <w:sz w:val="18"/>
+          <w:szCs w:val="18"/>
+        </w:rPr>
+        <w:t xml:space="preserve">, </w:t>
+      </w:r>
+      <w:r>
+        <w:rPr>
+          <w:rFonts w:ascii="Menlo" w:hAnsi="Menlo" w:cs="Menlo"/>
+          <w:color w:val="A9B7C6"/>
+          <w:sz w:val="18"/>
+          <w:szCs w:val="18"/>
+        </w:rPr>
+        <w:t>SEARCH_CONDITION</w:t>
+      </w:r>
+      <w:r>
+        <w:rPr>
+          <w:rFonts w:ascii="Menlo" w:hAnsi="Menlo" w:cs="Menlo"/>
+          <w:color w:val="CC7832"/>
+          <w:sz w:val="18"/>
+          <w:szCs w:val="18"/>
+        </w:rPr>
+        <w:t>,</w:t>
+      </w:r>
+      <w:r>
+        <w:rPr>
+          <w:rFonts w:ascii="Menlo" w:hAnsi="Menlo" w:cs="Menlo"/>
+          <w:color w:val="CC7832"/>
+          <w:sz w:val="18"/>
+          <w:szCs w:val="18"/>
+        </w:rPr>
+        <w:br/>
+      </w:r>
+      <w:r>
+        <w:rPr>
+          <w:rFonts w:ascii="Menlo" w:hAnsi="Menlo" w:cs="Menlo"/>
+          <w:color w:val="A9B7C6"/>
+          <w:sz w:val="18"/>
+          <w:szCs w:val="18"/>
+        </w:rPr>
+        <w:t xml:space="preserve">INDEX_NAME </w:t>
       </w:r>
       <w:r>
         <w:rPr>
@@ -9182,45 +9789,36 @@
           <w:sz w:val="18"/>
           <w:szCs w:val="18"/>
         </w:rPr>
-        <w:t>SERVICE_HISTORY</w:t>
-      </w:r>
-      <w:r>
-        <w:rPr>
-          <w:rFonts w:ascii="Menlo" w:hAnsi="Menlo" w:cs="Menlo"/>
-          <w:color w:val="A9B7C6"/>
-          <w:sz w:val="18"/>
-          <w:szCs w:val="18"/>
-        </w:rPr>
-        <w:br/>
-      </w:r>
-      <w:r>
-        <w:rPr>
-          <w:rFonts w:ascii="Menlo" w:hAnsi="Menlo" w:cs="Menlo"/>
-          <w:b/>
-          <w:bCs/>
-          <w:color w:val="CC7832"/>
-          <w:sz w:val="18"/>
-          <w:szCs w:val="18"/>
-        </w:rPr>
-        <w:t xml:space="preserve">WHERE </w:t>
-      </w:r>
-      <w:r>
-        <w:rPr>
-          <w:rFonts w:ascii="Menlo" w:hAnsi="Menlo" w:cs="Menlo"/>
-          <w:color w:val="A9B7C6"/>
-          <w:sz w:val="18"/>
-          <w:szCs w:val="18"/>
-        </w:rPr>
-        <w:t>DOG_ID=</w:t>
-      </w:r>
-      <w:r>
-        <w:rPr>
-          <w:rFonts w:ascii="Menlo" w:hAnsi="Menlo" w:cs="Menlo"/>
-          <w:color w:val="6897BB"/>
-          <w:sz w:val="18"/>
-          <w:szCs w:val="18"/>
-        </w:rPr>
-        <w:t>7939</w:t>
+        <w:t xml:space="preserve">USER_CONSTRAINTS </w:t>
+      </w:r>
+      <w:r>
+        <w:rPr>
+          <w:rFonts w:ascii="Menlo" w:hAnsi="Menlo" w:cs="Menlo"/>
+          <w:b/>
+          <w:bCs/>
+          <w:color w:val="CC7832"/>
+          <w:sz w:val="18"/>
+          <w:szCs w:val="18"/>
+        </w:rPr>
+        <w:t xml:space="preserve">WHERE CONSTRAINT_NAME </w:t>
+      </w:r>
+      <w:r>
+        <w:rPr>
+          <w:rFonts w:ascii="Menlo" w:hAnsi="Menlo" w:cs="Menlo"/>
+          <w:color w:val="A9B7C6"/>
+          <w:sz w:val="18"/>
+          <w:szCs w:val="18"/>
+        </w:rPr>
+        <w:t xml:space="preserve">= </w:t>
+      </w:r>
+      <w:r>
+        <w:rPr>
+          <w:rFonts w:ascii="Menlo" w:hAnsi="Menlo" w:cs="Menlo"/>
+          <w:color w:val="6A8759"/>
+          <w:sz w:val="18"/>
+          <w:szCs w:val="18"/>
+        </w:rPr>
+        <w:t>'FK_SHD_SERVICE_ID'</w:t>
       </w:r>
       <w:r>
         <w:rPr>
@@ -9258,36 +9856,313 @@
           <w:sz w:val="18"/>
           <w:szCs w:val="18"/>
         </w:rPr>
-        <w:t xml:space="preserve">SELECT </w:t>
-      </w:r>
-      <w:r>
-        <w:rPr>
-          <w:rFonts w:ascii="Menlo" w:hAnsi="Menlo" w:cs="Menlo"/>
-          <w:color w:val="A9B7C6"/>
-          <w:sz w:val="18"/>
-          <w:szCs w:val="18"/>
-        </w:rPr>
-        <w:t xml:space="preserve">PLAN_TABLE_OUTPUT </w:t>
-      </w:r>
-      <w:r>
-        <w:rPr>
-          <w:rFonts w:ascii="Menlo" w:hAnsi="Menlo" w:cs="Menlo"/>
-          <w:b/>
-          <w:bCs/>
-          <w:color w:val="CC7832"/>
-          <w:sz w:val="18"/>
-          <w:szCs w:val="18"/>
-        </w:rPr>
-        <w:t xml:space="preserve">FROM TABLE </w:t>
-      </w:r>
-      <w:r>
-        <w:rPr>
-          <w:rFonts w:ascii="Menlo" w:hAnsi="Menlo" w:cs="Menlo"/>
-          <w:color w:val="A9B7C6"/>
-          <w:sz w:val="18"/>
-          <w:szCs w:val="18"/>
-        </w:rPr>
-        <w:t>(DBMS_XPLAN.DISPLAY)</w:t>
+        <w:t>SELECT OWNER</w:t>
+      </w:r>
+      <w:r>
+        <w:rPr>
+          <w:rFonts w:ascii="Menlo" w:hAnsi="Menlo" w:cs="Menlo"/>
+          <w:color w:val="CC7832"/>
+          <w:sz w:val="18"/>
+          <w:szCs w:val="18"/>
+        </w:rPr>
+        <w:t xml:space="preserve">, </w:t>
+      </w:r>
+      <w:r>
+        <w:rPr>
+          <w:rFonts w:ascii="Menlo" w:hAnsi="Menlo" w:cs="Menlo"/>
+          <w:b/>
+          <w:bCs/>
+          <w:color w:val="CC7832"/>
+          <w:sz w:val="18"/>
+          <w:szCs w:val="18"/>
+        </w:rPr>
+        <w:t>CONSTRAINT_NAME</w:t>
+      </w:r>
+      <w:r>
+        <w:rPr>
+          <w:rFonts w:ascii="Menlo" w:hAnsi="Menlo" w:cs="Menlo"/>
+          <w:color w:val="CC7832"/>
+          <w:sz w:val="18"/>
+          <w:szCs w:val="18"/>
+        </w:rPr>
+        <w:t xml:space="preserve">, </w:t>
+      </w:r>
+      <w:r>
+        <w:rPr>
+          <w:rFonts w:ascii="Menlo" w:hAnsi="Menlo" w:cs="Menlo"/>
+          <w:b/>
+          <w:bCs/>
+          <w:color w:val="CC7832"/>
+          <w:sz w:val="18"/>
+          <w:szCs w:val="18"/>
+        </w:rPr>
+        <w:t>TABLE_NAME</w:t>
+      </w:r>
+      <w:r>
+        <w:rPr>
+          <w:rFonts w:ascii="Menlo" w:hAnsi="Menlo" w:cs="Menlo"/>
+          <w:color w:val="CC7832"/>
+          <w:sz w:val="18"/>
+          <w:szCs w:val="18"/>
+        </w:rPr>
+        <w:t xml:space="preserve">, </w:t>
+      </w:r>
+      <w:r>
+        <w:rPr>
+          <w:rFonts w:ascii="Menlo" w:hAnsi="Menlo" w:cs="Menlo"/>
+          <w:color w:val="A9B7C6"/>
+          <w:sz w:val="18"/>
+          <w:szCs w:val="18"/>
+        </w:rPr>
+        <w:t>SEARCH_CONDITION</w:t>
+      </w:r>
+      <w:r>
+        <w:rPr>
+          <w:rFonts w:ascii="Menlo" w:hAnsi="Menlo" w:cs="Menlo"/>
+          <w:color w:val="CC7832"/>
+          <w:sz w:val="18"/>
+          <w:szCs w:val="18"/>
+        </w:rPr>
+        <w:t>,</w:t>
+      </w:r>
+      <w:r>
+        <w:rPr>
+          <w:rFonts w:ascii="Menlo" w:hAnsi="Menlo" w:cs="Menlo"/>
+          <w:color w:val="CC7832"/>
+          <w:sz w:val="18"/>
+          <w:szCs w:val="18"/>
+        </w:rPr>
+        <w:br/>
+      </w:r>
+      <w:r>
+        <w:rPr>
+          <w:rFonts w:ascii="Menlo" w:hAnsi="Menlo" w:cs="Menlo"/>
+          <w:color w:val="A9B7C6"/>
+          <w:sz w:val="18"/>
+          <w:szCs w:val="18"/>
+        </w:rPr>
+        <w:t xml:space="preserve">INDEX_NAME </w:t>
+      </w:r>
+      <w:r>
+        <w:rPr>
+          <w:rFonts w:ascii="Menlo" w:hAnsi="Menlo" w:cs="Menlo"/>
+          <w:b/>
+          <w:bCs/>
+          <w:color w:val="CC7832"/>
+          <w:sz w:val="18"/>
+          <w:szCs w:val="18"/>
+        </w:rPr>
+        <w:t xml:space="preserve">FROM </w:t>
+      </w:r>
+      <w:r>
+        <w:rPr>
+          <w:rFonts w:ascii="Menlo" w:hAnsi="Menlo" w:cs="Menlo"/>
+          <w:color w:val="A9B7C6"/>
+          <w:sz w:val="18"/>
+          <w:szCs w:val="18"/>
+        </w:rPr>
+        <w:t xml:space="preserve">USER_CONSTRAINTS </w:t>
+      </w:r>
+      <w:r>
+        <w:rPr>
+          <w:rFonts w:ascii="Menlo" w:hAnsi="Menlo" w:cs="Menlo"/>
+          <w:b/>
+          <w:bCs/>
+          <w:color w:val="CC7832"/>
+          <w:sz w:val="18"/>
+          <w:szCs w:val="18"/>
+        </w:rPr>
+        <w:t xml:space="preserve">WHERE CONSTRAINT_NAME </w:t>
+      </w:r>
+      <w:r>
+        <w:rPr>
+          <w:rFonts w:ascii="Menlo" w:hAnsi="Menlo" w:cs="Menlo"/>
+          <w:color w:val="A9B7C6"/>
+          <w:sz w:val="18"/>
+          <w:szCs w:val="18"/>
+        </w:rPr>
+        <w:t xml:space="preserve">= </w:t>
+      </w:r>
+      <w:r>
+        <w:rPr>
+          <w:rFonts w:ascii="Menlo" w:hAnsi="Menlo" w:cs="Menlo"/>
+          <w:color w:val="6A8759"/>
+          <w:sz w:val="18"/>
+          <w:szCs w:val="18"/>
+        </w:rPr>
+        <w:t>'PK_SHD'</w:t>
+      </w:r>
+      <w:r>
+        <w:rPr>
+          <w:rFonts w:ascii="Menlo" w:hAnsi="Menlo" w:cs="Menlo"/>
+          <w:color w:val="CC7832"/>
+          <w:sz w:val="18"/>
+          <w:szCs w:val="18"/>
+        </w:rPr>
+        <w:t>;</w:t>
+      </w:r>
+      <w:r>
+        <w:rPr>
+          <w:rFonts w:ascii="Menlo" w:hAnsi="Menlo" w:cs="Menlo"/>
+          <w:color w:val="CC7832"/>
+          <w:sz w:val="18"/>
+          <w:szCs w:val="18"/>
+        </w:rPr>
+        <w:br/>
+      </w:r>
+      <w:r>
+        <w:rPr>
+          <w:rFonts w:ascii="Menlo" w:hAnsi="Menlo" w:cs="Menlo"/>
+          <w:color w:val="CC7832"/>
+          <w:sz w:val="18"/>
+          <w:szCs w:val="18"/>
+        </w:rPr>
+        <w:br/>
+      </w:r>
+      <w:r>
+        <w:rPr>
+          <w:rFonts w:ascii="Menlo" w:hAnsi="Menlo" w:cs="Menlo"/>
+          <w:b/>
+          <w:bCs/>
+          <w:color w:val="CC7832"/>
+          <w:sz w:val="18"/>
+          <w:szCs w:val="18"/>
+        </w:rPr>
+        <w:t>SELECT OWNER</w:t>
+      </w:r>
+      <w:r>
+        <w:rPr>
+          <w:rFonts w:ascii="Menlo" w:hAnsi="Menlo" w:cs="Menlo"/>
+          <w:color w:val="CC7832"/>
+          <w:sz w:val="18"/>
+          <w:szCs w:val="18"/>
+        </w:rPr>
+        <w:t xml:space="preserve">, </w:t>
+      </w:r>
+      <w:r>
+        <w:rPr>
+          <w:rFonts w:ascii="Menlo" w:hAnsi="Menlo" w:cs="Menlo"/>
+          <w:b/>
+          <w:bCs/>
+          <w:color w:val="CC7832"/>
+          <w:sz w:val="18"/>
+          <w:szCs w:val="18"/>
+        </w:rPr>
+        <w:t>CONSTRAINT_NAME</w:t>
+      </w:r>
+      <w:r>
+        <w:rPr>
+          <w:rFonts w:ascii="Menlo" w:hAnsi="Menlo" w:cs="Menlo"/>
+          <w:color w:val="CC7832"/>
+          <w:sz w:val="18"/>
+          <w:szCs w:val="18"/>
+        </w:rPr>
+        <w:t xml:space="preserve">, </w:t>
+      </w:r>
+      <w:r>
+        <w:rPr>
+          <w:rFonts w:ascii="Menlo" w:hAnsi="Menlo" w:cs="Menlo"/>
+          <w:b/>
+          <w:bCs/>
+          <w:color w:val="CC7832"/>
+          <w:sz w:val="18"/>
+          <w:szCs w:val="18"/>
+        </w:rPr>
+        <w:t>TABLE_NAME</w:t>
+      </w:r>
+      <w:r>
+        <w:rPr>
+          <w:rFonts w:ascii="Menlo" w:hAnsi="Menlo" w:cs="Menlo"/>
+          <w:color w:val="CC7832"/>
+          <w:sz w:val="18"/>
+          <w:szCs w:val="18"/>
+        </w:rPr>
+        <w:t xml:space="preserve">, </w:t>
+      </w:r>
+      <w:r>
+        <w:rPr>
+          <w:rFonts w:ascii="Menlo" w:hAnsi="Menlo" w:cs="Menlo"/>
+          <w:color w:val="A9B7C6"/>
+          <w:sz w:val="18"/>
+          <w:szCs w:val="18"/>
+        </w:rPr>
+        <w:t>SEARCH_CONDITION</w:t>
+      </w:r>
+      <w:r>
+        <w:rPr>
+          <w:rFonts w:ascii="Menlo" w:hAnsi="Menlo" w:cs="Menlo"/>
+          <w:color w:val="CC7832"/>
+          <w:sz w:val="18"/>
+          <w:szCs w:val="18"/>
+        </w:rPr>
+        <w:t>,</w:t>
+      </w:r>
+      <w:r>
+        <w:rPr>
+          <w:rFonts w:ascii="Menlo" w:hAnsi="Menlo" w:cs="Menlo"/>
+          <w:color w:val="CC7832"/>
+          <w:sz w:val="18"/>
+          <w:szCs w:val="18"/>
+        </w:rPr>
+        <w:br/>
+      </w:r>
+      <w:r>
+        <w:rPr>
+          <w:rFonts w:ascii="Menlo" w:hAnsi="Menlo" w:cs="Menlo"/>
+          <w:color w:val="A9B7C6"/>
+          <w:sz w:val="18"/>
+          <w:szCs w:val="18"/>
+        </w:rPr>
+        <w:t xml:space="preserve">INDEX_NAME </w:t>
+      </w:r>
+      <w:r>
+        <w:rPr>
+          <w:rFonts w:ascii="Menlo" w:hAnsi="Menlo" w:cs="Menlo"/>
+          <w:b/>
+          <w:bCs/>
+          <w:color w:val="CC7832"/>
+          <w:sz w:val="18"/>
+          <w:szCs w:val="18"/>
+        </w:rPr>
+        <w:t xml:space="preserve">FROM </w:t>
+      </w:r>
+      <w:r>
+        <w:rPr>
+          <w:rFonts w:ascii="Menlo" w:hAnsi="Menlo" w:cs="Menlo"/>
+          <w:color w:val="A9B7C6"/>
+          <w:sz w:val="18"/>
+          <w:szCs w:val="18"/>
+        </w:rPr>
+        <w:t xml:space="preserve">USER_CONSTRAINTS </w:t>
+      </w:r>
+      <w:r>
+        <w:rPr>
+          <w:rFonts w:ascii="Menlo" w:hAnsi="Menlo" w:cs="Menlo"/>
+          <w:b/>
+          <w:bCs/>
+          <w:color w:val="CC7832"/>
+          <w:sz w:val="18"/>
+          <w:szCs w:val="18"/>
+        </w:rPr>
+        <w:t xml:space="preserve">WHERE CONSTRAINT_NAME </w:t>
+      </w:r>
+      <w:r>
+        <w:rPr>
+          <w:rFonts w:ascii="Menlo" w:hAnsi="Menlo" w:cs="Menlo"/>
+          <w:color w:val="A9B7C6"/>
+          <w:sz w:val="18"/>
+          <w:szCs w:val="18"/>
+        </w:rPr>
+        <w:t xml:space="preserve">= </w:t>
+      </w:r>
+      <w:r>
+        <w:rPr>
+          <w:rFonts w:ascii="Menlo" w:hAnsi="Menlo" w:cs="Menlo"/>
+          <w:color w:val="6A8759"/>
+          <w:sz w:val="18"/>
+          <w:szCs w:val="18"/>
+        </w:rPr>
+        <w:t>'PK_SERVICE_HISTORY'</w:t>
       </w:r>
       <w:r>
         <w:rPr>
@@ -9324,49 +10199,6 @@
         <w:jc w:val="left"/>
         <w:rPr>
           <w:rFonts w:ascii="Menlo" w:hAnsi="Menlo" w:cs="Menlo"/>
-          <w:color w:val="A9B7C6"/>
-          <w:sz w:val="18"/>
-          <w:szCs w:val="18"/>
-        </w:rPr>
-      </w:pPr>
-    </w:p>
-    <w:p/>
-    <w:p/>
-    <w:p>
-      <w:pPr>
-        <w:pStyle w:val="Heading2"/>
-      </w:pPr>
-      <w:r>
-        <w:t>d: difference in query execution</w:t>
-      </w:r>
-    </w:p>
-    <w:p>
-      <w:pPr>
-        <w:shd w:val="clear" w:color="auto" w:fill="2B2B2B"/>
-        <w:tabs>
-          <w:tab w:val="left" w:pos="916"/>
-          <w:tab w:val="left" w:pos="1832"/>
-          <w:tab w:val="left" w:pos="2748"/>
-          <w:tab w:val="left" w:pos="3664"/>
-          <w:tab w:val="left" w:pos="4580"/>
-          <w:tab w:val="left" w:pos="5496"/>
-          <w:tab w:val="left" w:pos="6412"/>
-          <w:tab w:val="left" w:pos="7328"/>
-          <w:tab w:val="left" w:pos="8244"/>
-          <w:tab w:val="left" w:pos="9160"/>
-          <w:tab w:val="left" w:pos="10076"/>
-          <w:tab w:val="left" w:pos="10992"/>
-          <w:tab w:val="left" w:pos="11908"/>
-          <w:tab w:val="left" w:pos="12824"/>
-          <w:tab w:val="left" w:pos="13740"/>
-          <w:tab w:val="left" w:pos="14656"/>
-        </w:tabs>
-        <w:spacing w:after="0" w:line="240" w:lineRule="auto"/>
-        <w:jc w:val="left"/>
-        <w:rPr>
-          <w:rFonts w:ascii="Menlo" w:hAnsi="Menlo" w:cs="Menlo"/>
-          <w:b/>
-          <w:bCs/>
           <w:color w:val="CC7832"/>
           <w:sz w:val="18"/>
           <w:szCs w:val="18"/>
@@ -9398,512 +10230,75 @@
         <w:jc w:val="left"/>
         <w:rPr>
           <w:rFonts w:ascii="Menlo" w:hAnsi="Menlo" w:cs="Menlo"/>
-          <w:color w:val="CC7832"/>
+          <w:color w:val="A9B7C6"/>
           <w:sz w:val="18"/>
           <w:szCs w:val="18"/>
         </w:rPr>
       </w:pPr>
-      <w:r>
-        <w:rPr>
-          <w:rFonts w:ascii="Menlo" w:hAnsi="Menlo" w:cs="Menlo"/>
-          <w:b/>
-          <w:bCs/>
-          <w:color w:val="CC7832"/>
-          <w:sz w:val="18"/>
-          <w:szCs w:val="18"/>
-        </w:rPr>
-        <w:t xml:space="preserve">ALTER TABLE </w:t>
-      </w:r>
-      <w:r>
-        <w:rPr>
-          <w:rFonts w:ascii="Menlo" w:hAnsi="Menlo" w:cs="Menlo"/>
-          <w:color w:val="A9B7C6"/>
-          <w:sz w:val="18"/>
-          <w:szCs w:val="18"/>
-        </w:rPr>
-        <w:t xml:space="preserve">SERVICE_HISTORY </w:t>
-      </w:r>
-      <w:r>
-        <w:rPr>
-          <w:rFonts w:ascii="Menlo" w:hAnsi="Menlo" w:cs="Menlo"/>
-          <w:b/>
-          <w:bCs/>
-          <w:color w:val="CC7832"/>
-          <w:sz w:val="18"/>
-          <w:szCs w:val="18"/>
-        </w:rPr>
-        <w:t xml:space="preserve">DROP CONSTRAINT </w:t>
-      </w:r>
-      <w:r>
-        <w:rPr>
-          <w:rFonts w:ascii="Menlo" w:hAnsi="Menlo" w:cs="Menlo"/>
-          <w:color w:val="A9B7C6"/>
-          <w:sz w:val="18"/>
-          <w:szCs w:val="18"/>
-        </w:rPr>
-        <w:t>FK_SH_DOG_ID</w:t>
-      </w:r>
-      <w:r>
-        <w:rPr>
-          <w:rFonts w:ascii="Menlo" w:hAnsi="Menlo" w:cs="Menlo"/>
-          <w:color w:val="CC7832"/>
-          <w:sz w:val="18"/>
-          <w:szCs w:val="18"/>
-        </w:rPr>
-        <w:t>;</w:t>
-      </w:r>
-      <w:r>
-        <w:rPr>
-          <w:rFonts w:ascii="Menlo" w:hAnsi="Menlo" w:cs="Menlo"/>
-          <w:color w:val="CC7832"/>
-          <w:sz w:val="18"/>
-          <w:szCs w:val="18"/>
-        </w:rPr>
-        <w:br/>
-      </w:r>
-      <w:r>
-        <w:rPr>
-          <w:rFonts w:ascii="Menlo" w:hAnsi="Menlo" w:cs="Menlo"/>
-          <w:color w:val="CC7832"/>
-          <w:sz w:val="18"/>
-          <w:szCs w:val="18"/>
-        </w:rPr>
-        <w:br/>
-      </w:r>
-      <w:r>
-        <w:rPr>
-          <w:rFonts w:ascii="Menlo" w:hAnsi="Menlo" w:cs="Menlo"/>
-          <w:b/>
-          <w:bCs/>
-          <w:color w:val="CC7832"/>
-          <w:sz w:val="18"/>
-          <w:szCs w:val="18"/>
-        </w:rPr>
-        <w:t xml:space="preserve">ALTER TABLE </w:t>
-      </w:r>
-      <w:r>
-        <w:rPr>
-          <w:rFonts w:ascii="Menlo" w:hAnsi="Menlo" w:cs="Menlo"/>
-          <w:color w:val="A9B7C6"/>
-          <w:sz w:val="18"/>
-          <w:szCs w:val="18"/>
-        </w:rPr>
-        <w:t xml:space="preserve">DOGS </w:t>
-      </w:r>
-      <w:r>
-        <w:rPr>
-          <w:rFonts w:ascii="Menlo" w:hAnsi="Menlo" w:cs="Menlo"/>
-          <w:b/>
-          <w:bCs/>
-          <w:color w:val="CC7832"/>
-          <w:sz w:val="18"/>
-          <w:szCs w:val="18"/>
-        </w:rPr>
-        <w:t xml:space="preserve">DROP CONSTRAINT </w:t>
-      </w:r>
-      <w:r>
-        <w:rPr>
-          <w:rFonts w:ascii="Menlo" w:hAnsi="Menlo" w:cs="Menlo"/>
-          <w:color w:val="A9B7C6"/>
-          <w:sz w:val="18"/>
-          <w:szCs w:val="18"/>
-        </w:rPr>
-        <w:t>PK_DOGS</w:t>
-      </w:r>
-      <w:r>
-        <w:rPr>
-          <w:rFonts w:ascii="Menlo" w:hAnsi="Menlo" w:cs="Menlo"/>
-          <w:color w:val="CC7832"/>
-          <w:sz w:val="18"/>
-          <w:szCs w:val="18"/>
-        </w:rPr>
-        <w:t>;</w:t>
-      </w:r>
-      <w:r>
-        <w:rPr>
-          <w:rFonts w:ascii="Menlo" w:hAnsi="Menlo" w:cs="Menlo"/>
-          <w:color w:val="CC7832"/>
-          <w:sz w:val="18"/>
-          <w:szCs w:val="18"/>
-        </w:rPr>
-        <w:br/>
-      </w:r>
-      <w:r>
-        <w:rPr>
-          <w:rFonts w:ascii="Menlo" w:hAnsi="Menlo" w:cs="Menlo"/>
-          <w:color w:val="CC7832"/>
-          <w:sz w:val="18"/>
-          <w:szCs w:val="18"/>
-        </w:rPr>
-        <w:br/>
-      </w:r>
-      <w:r>
-        <w:rPr>
-          <w:rFonts w:ascii="Menlo" w:hAnsi="Menlo" w:cs="Menlo"/>
-          <w:b/>
-          <w:bCs/>
-          <w:color w:val="CC7832"/>
-          <w:sz w:val="18"/>
-          <w:szCs w:val="18"/>
-        </w:rPr>
-        <w:t>SELECT OWNER</w:t>
-      </w:r>
-      <w:r>
-        <w:rPr>
-          <w:rFonts w:ascii="Menlo" w:hAnsi="Menlo" w:cs="Menlo"/>
-          <w:color w:val="CC7832"/>
-          <w:sz w:val="18"/>
-          <w:szCs w:val="18"/>
-        </w:rPr>
-        <w:t xml:space="preserve">, </w:t>
-      </w:r>
-      <w:r>
-        <w:rPr>
-          <w:rFonts w:ascii="Menlo" w:hAnsi="Menlo" w:cs="Menlo"/>
-          <w:b/>
-          <w:bCs/>
-          <w:color w:val="CC7832"/>
-          <w:sz w:val="18"/>
-          <w:szCs w:val="18"/>
-        </w:rPr>
-        <w:t>CONSTRAINT_NAME</w:t>
-      </w:r>
-      <w:r>
-        <w:rPr>
-          <w:rFonts w:ascii="Menlo" w:hAnsi="Menlo" w:cs="Menlo"/>
-          <w:color w:val="CC7832"/>
-          <w:sz w:val="18"/>
-          <w:szCs w:val="18"/>
-        </w:rPr>
-        <w:t xml:space="preserve">, </w:t>
-      </w:r>
-      <w:r>
-        <w:rPr>
-          <w:rFonts w:ascii="Menlo" w:hAnsi="Menlo" w:cs="Menlo"/>
-          <w:b/>
-          <w:bCs/>
-          <w:color w:val="CC7832"/>
-          <w:sz w:val="18"/>
-          <w:szCs w:val="18"/>
-        </w:rPr>
-        <w:t>TABLE_NAME</w:t>
-      </w:r>
-      <w:r>
-        <w:rPr>
-          <w:rFonts w:ascii="Menlo" w:hAnsi="Menlo" w:cs="Menlo"/>
-          <w:color w:val="CC7832"/>
-          <w:sz w:val="18"/>
-          <w:szCs w:val="18"/>
-        </w:rPr>
-        <w:t xml:space="preserve">, </w:t>
-      </w:r>
-      <w:r>
-        <w:rPr>
-          <w:rFonts w:ascii="Menlo" w:hAnsi="Menlo" w:cs="Menlo"/>
-          <w:color w:val="A9B7C6"/>
-          <w:sz w:val="18"/>
-          <w:szCs w:val="18"/>
-        </w:rPr>
-        <w:t>SEARCH_CONDITION</w:t>
-      </w:r>
-      <w:r>
-        <w:rPr>
-          <w:rFonts w:ascii="Menlo" w:hAnsi="Menlo" w:cs="Menlo"/>
-          <w:color w:val="CC7832"/>
-          <w:sz w:val="18"/>
-          <w:szCs w:val="18"/>
-        </w:rPr>
-        <w:t>,</w:t>
-      </w:r>
-      <w:r>
-        <w:rPr>
-          <w:rFonts w:ascii="Menlo" w:hAnsi="Menlo" w:cs="Menlo"/>
-          <w:color w:val="CC7832"/>
-          <w:sz w:val="18"/>
-          <w:szCs w:val="18"/>
-        </w:rPr>
-        <w:br/>
-      </w:r>
-      <w:r>
-        <w:rPr>
-          <w:rFonts w:ascii="Menlo" w:hAnsi="Menlo" w:cs="Menlo"/>
-          <w:color w:val="A9B7C6"/>
-          <w:sz w:val="18"/>
-          <w:szCs w:val="18"/>
-        </w:rPr>
-        <w:t xml:space="preserve">INDEX_NAME </w:t>
-      </w:r>
-      <w:r>
-        <w:rPr>
-          <w:rFonts w:ascii="Menlo" w:hAnsi="Menlo" w:cs="Menlo"/>
-          <w:b/>
-          <w:bCs/>
-          <w:color w:val="CC7832"/>
-          <w:sz w:val="18"/>
-          <w:szCs w:val="18"/>
-        </w:rPr>
-        <w:t xml:space="preserve">FROM </w:t>
-      </w:r>
-      <w:r>
-        <w:rPr>
-          <w:rFonts w:ascii="Menlo" w:hAnsi="Menlo" w:cs="Menlo"/>
-          <w:color w:val="A9B7C6"/>
-          <w:sz w:val="18"/>
-          <w:szCs w:val="18"/>
-        </w:rPr>
-        <w:t xml:space="preserve">USER_CONSTRAINTS </w:t>
-      </w:r>
-      <w:r>
-        <w:rPr>
-          <w:rFonts w:ascii="Menlo" w:hAnsi="Menlo" w:cs="Menlo"/>
-          <w:b/>
-          <w:bCs/>
-          <w:color w:val="CC7832"/>
-          <w:sz w:val="18"/>
-          <w:szCs w:val="18"/>
-        </w:rPr>
-        <w:t xml:space="preserve">WHERE CONSTRAINT_NAME </w:t>
-      </w:r>
-      <w:r>
-        <w:rPr>
-          <w:rFonts w:ascii="Menlo" w:hAnsi="Menlo" w:cs="Menlo"/>
-          <w:color w:val="A9B7C6"/>
-          <w:sz w:val="18"/>
-          <w:szCs w:val="18"/>
-        </w:rPr>
-        <w:t xml:space="preserve">= </w:t>
-      </w:r>
-      <w:r>
-        <w:rPr>
-          <w:rFonts w:ascii="Menlo" w:hAnsi="Menlo" w:cs="Menlo"/>
-          <w:color w:val="6A8759"/>
-          <w:sz w:val="18"/>
-          <w:szCs w:val="18"/>
-        </w:rPr>
-        <w:t>'FK_SH_DOG_ID'</w:t>
-      </w:r>
-      <w:r>
-        <w:rPr>
-          <w:rFonts w:ascii="Menlo" w:hAnsi="Menlo" w:cs="Menlo"/>
-          <w:color w:val="CC7832"/>
-          <w:sz w:val="18"/>
-          <w:szCs w:val="18"/>
-        </w:rPr>
-        <w:t>;</w:t>
-      </w:r>
-      <w:r>
-        <w:rPr>
-          <w:rFonts w:ascii="Menlo" w:hAnsi="Menlo" w:cs="Menlo"/>
-          <w:color w:val="CC7832"/>
-          <w:sz w:val="18"/>
-          <w:szCs w:val="18"/>
-        </w:rPr>
-        <w:br/>
-      </w:r>
-      <w:r>
-        <w:rPr>
-          <w:rFonts w:ascii="Menlo" w:hAnsi="Menlo" w:cs="Menlo"/>
-          <w:color w:val="CC7832"/>
-          <w:sz w:val="18"/>
-          <w:szCs w:val="18"/>
-        </w:rPr>
-        <w:br/>
-      </w:r>
-      <w:r>
-        <w:rPr>
-          <w:rFonts w:ascii="Menlo" w:hAnsi="Menlo" w:cs="Menlo"/>
-          <w:b/>
-          <w:bCs/>
-          <w:color w:val="CC7832"/>
-          <w:sz w:val="18"/>
-          <w:szCs w:val="18"/>
-        </w:rPr>
-        <w:t>SELECT OWNER</w:t>
-      </w:r>
-      <w:r>
-        <w:rPr>
-          <w:rFonts w:ascii="Menlo" w:hAnsi="Menlo" w:cs="Menlo"/>
-          <w:color w:val="CC7832"/>
-          <w:sz w:val="18"/>
-          <w:szCs w:val="18"/>
-        </w:rPr>
-        <w:t xml:space="preserve">, </w:t>
-      </w:r>
-      <w:r>
-        <w:rPr>
-          <w:rFonts w:ascii="Menlo" w:hAnsi="Menlo" w:cs="Menlo"/>
-          <w:b/>
-          <w:bCs/>
-          <w:color w:val="CC7832"/>
-          <w:sz w:val="18"/>
-          <w:szCs w:val="18"/>
-        </w:rPr>
-        <w:t>CONSTRAINT_NAME</w:t>
-      </w:r>
-      <w:r>
-        <w:rPr>
-          <w:rFonts w:ascii="Menlo" w:hAnsi="Menlo" w:cs="Menlo"/>
-          <w:color w:val="CC7832"/>
-          <w:sz w:val="18"/>
-          <w:szCs w:val="18"/>
-        </w:rPr>
-        <w:t xml:space="preserve">, </w:t>
-      </w:r>
-      <w:r>
-        <w:rPr>
-          <w:rFonts w:ascii="Menlo" w:hAnsi="Menlo" w:cs="Menlo"/>
-          <w:b/>
-          <w:bCs/>
-          <w:color w:val="CC7832"/>
-          <w:sz w:val="18"/>
-          <w:szCs w:val="18"/>
-        </w:rPr>
-        <w:t>TABLE_NAME</w:t>
-      </w:r>
-      <w:r>
-        <w:rPr>
-          <w:rFonts w:ascii="Menlo" w:hAnsi="Menlo" w:cs="Menlo"/>
-          <w:color w:val="CC7832"/>
-          <w:sz w:val="18"/>
-          <w:szCs w:val="18"/>
-        </w:rPr>
-        <w:t xml:space="preserve">, </w:t>
-      </w:r>
-      <w:r>
-        <w:rPr>
-          <w:rFonts w:ascii="Menlo" w:hAnsi="Menlo" w:cs="Menlo"/>
-          <w:color w:val="A9B7C6"/>
-          <w:sz w:val="18"/>
-          <w:szCs w:val="18"/>
-        </w:rPr>
-        <w:t>SEARCH_CONDITION</w:t>
-      </w:r>
-      <w:r>
-        <w:rPr>
-          <w:rFonts w:ascii="Menlo" w:hAnsi="Menlo" w:cs="Menlo"/>
-          <w:color w:val="CC7832"/>
-          <w:sz w:val="18"/>
-          <w:szCs w:val="18"/>
-        </w:rPr>
-        <w:t>,</w:t>
-      </w:r>
-      <w:r>
-        <w:rPr>
-          <w:rFonts w:ascii="Menlo" w:hAnsi="Menlo" w:cs="Menlo"/>
-          <w:color w:val="CC7832"/>
-          <w:sz w:val="18"/>
-          <w:szCs w:val="18"/>
-        </w:rPr>
-        <w:br/>
-      </w:r>
-      <w:r>
-        <w:rPr>
-          <w:rFonts w:ascii="Menlo" w:hAnsi="Menlo" w:cs="Menlo"/>
-          <w:color w:val="A9B7C6"/>
-          <w:sz w:val="18"/>
-          <w:szCs w:val="18"/>
-        </w:rPr>
-        <w:t xml:space="preserve">INDEX_NAME </w:t>
-      </w:r>
-      <w:r>
-        <w:rPr>
-          <w:rFonts w:ascii="Menlo" w:hAnsi="Menlo" w:cs="Menlo"/>
-          <w:b/>
-          <w:bCs/>
-          <w:color w:val="CC7832"/>
-          <w:sz w:val="18"/>
-          <w:szCs w:val="18"/>
-        </w:rPr>
-        <w:t xml:space="preserve">FROM </w:t>
-      </w:r>
-      <w:r>
-        <w:rPr>
-          <w:rFonts w:ascii="Menlo" w:hAnsi="Menlo" w:cs="Menlo"/>
-          <w:color w:val="A9B7C6"/>
-          <w:sz w:val="18"/>
-          <w:szCs w:val="18"/>
-        </w:rPr>
-        <w:t xml:space="preserve">USER_CONSTRAINTS </w:t>
-      </w:r>
-      <w:r>
-        <w:rPr>
-          <w:rFonts w:ascii="Menlo" w:hAnsi="Menlo" w:cs="Menlo"/>
-          <w:b/>
-          <w:bCs/>
-          <w:color w:val="CC7832"/>
-          <w:sz w:val="18"/>
-          <w:szCs w:val="18"/>
-        </w:rPr>
-        <w:t xml:space="preserve">WHERE CONSTRAINT_NAME </w:t>
-      </w:r>
-      <w:r>
-        <w:rPr>
-          <w:rFonts w:ascii="Menlo" w:hAnsi="Menlo" w:cs="Menlo"/>
-          <w:color w:val="A9B7C6"/>
-          <w:sz w:val="18"/>
-          <w:szCs w:val="18"/>
-        </w:rPr>
-        <w:t xml:space="preserve">= </w:t>
-      </w:r>
-      <w:r>
-        <w:rPr>
-          <w:rFonts w:ascii="Menlo" w:hAnsi="Menlo" w:cs="Menlo"/>
-          <w:color w:val="6A8759"/>
-          <w:sz w:val="18"/>
-          <w:szCs w:val="18"/>
-        </w:rPr>
-        <w:t>'PK_DOGS'</w:t>
-      </w:r>
-      <w:r>
-        <w:rPr>
-          <w:rFonts w:ascii="Menlo" w:hAnsi="Menlo" w:cs="Menlo"/>
-          <w:color w:val="CC7832"/>
-          <w:sz w:val="18"/>
-          <w:szCs w:val="18"/>
-        </w:rPr>
-        <w:t>;</w:t>
+    </w:p>
+    <w:p/>
+    <w:p>
+      <w:r>
+        <w:rPr>
+          <w:noProof/>
+        </w:rPr>
+        <w:lastRenderedPageBreak/>
+        <w:drawing>
+          <wp:inline distT="0" distB="0" distL="0" distR="0" wp14:anchorId="1D4F5745" wp14:editId="24DA75E1">
+            <wp:extent cx="5721985" cy="2634615"/>
+            <wp:effectExtent l="0" t="0" r="0" b="6985"/>
+            <wp:docPr id="28" name="Picture 28" descr="../../../Task%206D1.PNG"/>
+            <wp:cNvGraphicFramePr>
+              <a:graphicFrameLocks xmlns:a="http://schemas.openxmlformats.org/drawingml/2006/main" noChangeAspect="1"/>
+            </wp:cNvGraphicFramePr>
+            <a:graphic xmlns:a="http://schemas.openxmlformats.org/drawingml/2006/main">
+              <a:graphicData uri="http://schemas.openxmlformats.org/drawingml/2006/picture">
+                <pic:pic xmlns:pic="http://schemas.openxmlformats.org/drawingml/2006/picture">
+                  <pic:nvPicPr>
+                    <pic:cNvPr id="0" name="Picture 2" descr="../../../Task%206D1.PNG"/>
+                    <pic:cNvPicPr>
+                      <a:picLocks noChangeAspect="1" noChangeArrowheads="1"/>
+                    </pic:cNvPicPr>
+                  </pic:nvPicPr>
+                  <pic:blipFill>
+                    <a:blip r:embed="rId25">
+                      <a:extLst>
+                        <a:ext uri="{28A0092B-C50C-407E-A947-70E740481C1C}">
+                          <a14:useLocalDpi xmlns:a14="http://schemas.microsoft.com/office/drawing/2010/main" val="0"/>
+                        </a:ext>
+                      </a:extLst>
+                    </a:blip>
+                    <a:srcRect/>
+                    <a:stretch>
+                      <a:fillRect/>
+                    </a:stretch>
+                  </pic:blipFill>
+                  <pic:spPr bwMode="auto">
+                    <a:xfrm>
+                      <a:off x="0" y="0"/>
+                      <a:ext cx="5721985" cy="2634615"/>
+                    </a:xfrm>
+                    <a:prstGeom prst="rect">
+                      <a:avLst/>
+                    </a:prstGeom>
+                    <a:noFill/>
+                    <a:ln>
+                      <a:noFill/>
+                    </a:ln>
+                  </pic:spPr>
+                </pic:pic>
+              </a:graphicData>
+            </a:graphic>
+          </wp:inline>
+        </w:drawing>
       </w:r>
     </w:p>
     <w:p>
       <w:pPr>
-        <w:shd w:val="clear" w:color="auto" w:fill="2B2B2B"/>
-        <w:tabs>
-          <w:tab w:val="left" w:pos="916"/>
-          <w:tab w:val="left" w:pos="1832"/>
-          <w:tab w:val="left" w:pos="2748"/>
-          <w:tab w:val="left" w:pos="3664"/>
-          <w:tab w:val="left" w:pos="4580"/>
-          <w:tab w:val="left" w:pos="5496"/>
-          <w:tab w:val="left" w:pos="6412"/>
-          <w:tab w:val="left" w:pos="7328"/>
-          <w:tab w:val="left" w:pos="8244"/>
-          <w:tab w:val="left" w:pos="9160"/>
-          <w:tab w:val="left" w:pos="10076"/>
-          <w:tab w:val="left" w:pos="10992"/>
-          <w:tab w:val="left" w:pos="11908"/>
-          <w:tab w:val="left" w:pos="12824"/>
-          <w:tab w:val="left" w:pos="13740"/>
-          <w:tab w:val="left" w:pos="14656"/>
-        </w:tabs>
-        <w:spacing w:after="0" w:line="240" w:lineRule="auto"/>
-        <w:jc w:val="left"/>
-        <w:rPr>
-          <w:rFonts w:ascii="Menlo" w:hAnsi="Menlo" w:cs="Menlo"/>
-          <w:color w:val="A9B7C6"/>
-          <w:sz w:val="18"/>
-          <w:szCs w:val="18"/>
-        </w:rPr>
+        <w:pStyle w:val="Heading3"/>
       </w:pPr>
-    </w:p>
-    <w:p/>
-    <w:p/>
-    <w:p>
-      <w:pPr>
-        <w:pStyle w:val="Heading2"/>
-      </w:pPr>
-      <w:r>
-        <w:lastRenderedPageBreak/>
-        <w:t>e: index analysis</w:t>
+      <w:r>
+        <w:t>Execution Plan Difference</w:t>
       </w:r>
     </w:p>
     <w:p>
@@ -9978,16 +10373,132 @@
           <w:sz w:val="18"/>
           <w:szCs w:val="18"/>
         </w:rPr>
-        <w:t xml:space="preserve">ANALYZE INDEX </w:t>
-      </w:r>
-      <w:r>
-        <w:rPr>
-          <w:rFonts w:ascii="Menlo" w:hAnsi="Menlo" w:cs="Menlo"/>
-          <w:color w:val="A9B7C6"/>
-          <w:sz w:val="18"/>
-          <w:szCs w:val="18"/>
-        </w:rPr>
-        <w:t>PK_STORES VALIDATE STRUCTURE</w:t>
+        <w:t xml:space="preserve">EXPLAIN </w:t>
+      </w:r>
+      <w:r>
+        <w:rPr>
+          <w:rFonts w:ascii="Menlo" w:hAnsi="Menlo" w:cs="Menlo"/>
+          <w:color w:val="A9B7C6"/>
+          <w:sz w:val="18"/>
+          <w:szCs w:val="18"/>
+        </w:rPr>
+        <w:t xml:space="preserve">PLAN </w:t>
+      </w:r>
+      <w:r>
+        <w:rPr>
+          <w:rFonts w:ascii="Menlo" w:hAnsi="Menlo" w:cs="Menlo"/>
+          <w:b/>
+          <w:bCs/>
+          <w:color w:val="CC7832"/>
+          <w:sz w:val="18"/>
+          <w:szCs w:val="18"/>
+        </w:rPr>
+        <w:t>FOR SELECT COUNT</w:t>
+      </w:r>
+      <w:r>
+        <w:rPr>
+          <w:rFonts w:ascii="Menlo" w:hAnsi="Menlo" w:cs="Menlo"/>
+          <w:color w:val="A9B7C6"/>
+          <w:sz w:val="18"/>
+          <w:szCs w:val="18"/>
+        </w:rPr>
+        <w:t xml:space="preserve">(*) </w:t>
+      </w:r>
+      <w:r>
+        <w:rPr>
+          <w:rFonts w:ascii="Menlo" w:hAnsi="Menlo" w:cs="Menlo"/>
+          <w:b/>
+          <w:bCs/>
+          <w:color w:val="CC7832"/>
+          <w:sz w:val="18"/>
+          <w:szCs w:val="18"/>
+        </w:rPr>
+        <w:t xml:space="preserve">FROM </w:t>
+      </w:r>
+      <w:r>
+        <w:rPr>
+          <w:rFonts w:ascii="Menlo" w:hAnsi="Menlo" w:cs="Menlo"/>
+          <w:color w:val="A9B7C6"/>
+          <w:sz w:val="18"/>
+          <w:szCs w:val="18"/>
+        </w:rPr>
+        <w:t>SERVICE_HISTORY</w:t>
+      </w:r>
+      <w:r>
+        <w:rPr>
+          <w:rFonts w:ascii="Menlo" w:hAnsi="Menlo" w:cs="Menlo"/>
+          <w:color w:val="CC7832"/>
+          <w:sz w:val="18"/>
+          <w:szCs w:val="18"/>
+        </w:rPr>
+        <w:t xml:space="preserve">, </w:t>
+      </w:r>
+      <w:r>
+        <w:rPr>
+          <w:rFonts w:ascii="Menlo" w:hAnsi="Menlo" w:cs="Menlo"/>
+          <w:color w:val="A9B7C6"/>
+          <w:sz w:val="18"/>
+          <w:szCs w:val="18"/>
+        </w:rPr>
+        <w:t xml:space="preserve">SERVICE_HISTORY_DETAIL  </w:t>
+      </w:r>
+      <w:r>
+        <w:rPr>
+          <w:rFonts w:ascii="Menlo" w:hAnsi="Menlo" w:cs="Menlo"/>
+          <w:color w:val="A9B7C6"/>
+          <w:sz w:val="18"/>
+          <w:szCs w:val="18"/>
+        </w:rPr>
+        <w:br/>
+      </w:r>
+      <w:r>
+        <w:rPr>
+          <w:rFonts w:ascii="Menlo" w:hAnsi="Menlo" w:cs="Menlo"/>
+          <w:b/>
+          <w:bCs/>
+          <w:color w:val="CC7832"/>
+          <w:sz w:val="18"/>
+          <w:szCs w:val="18"/>
+        </w:rPr>
+        <w:t xml:space="preserve">WHERE </w:t>
+      </w:r>
+      <w:r>
+        <w:rPr>
+          <w:rFonts w:ascii="Menlo" w:hAnsi="Menlo" w:cs="Menlo"/>
+          <w:color w:val="A9B7C6"/>
+          <w:sz w:val="18"/>
+          <w:szCs w:val="18"/>
+        </w:rPr>
+        <w:t>DOG_ID=</w:t>
+      </w:r>
+      <w:r>
+        <w:rPr>
+          <w:rFonts w:ascii="Menlo" w:hAnsi="Menlo" w:cs="Menlo"/>
+          <w:color w:val="6897BB"/>
+          <w:sz w:val="18"/>
+          <w:szCs w:val="18"/>
+        </w:rPr>
+        <w:t xml:space="preserve">7939 </w:t>
+      </w:r>
+      <w:r>
+        <w:rPr>
+          <w:rFonts w:ascii="Menlo" w:hAnsi="Menlo" w:cs="Menlo"/>
+          <w:b/>
+          <w:bCs/>
+          <w:color w:val="CC7832"/>
+          <w:sz w:val="18"/>
+          <w:szCs w:val="18"/>
+        </w:rPr>
+        <w:t xml:space="preserve">AND </w:t>
+      </w:r>
+      <w:r>
+        <w:rPr>
+          <w:rFonts w:ascii="Menlo" w:hAnsi="Menlo" w:cs="Menlo"/>
+          <w:color w:val="A9B7C6"/>
+          <w:sz w:val="18"/>
+          <w:szCs w:val="18"/>
+        </w:rPr>
+        <w:t>SERVICE_HISTORY.SERVICE_ID = SERVICE_HISTORY_DETAIL.SERVICE_ID</w:t>
       </w:r>
       <w:r>
         <w:rPr>
@@ -10019,105 +10530,51 @@
       <w:r>
         <w:rPr>
           <w:rFonts w:ascii="Menlo" w:hAnsi="Menlo" w:cs="Menlo"/>
-          <w:b/>
-          <w:bCs/>
-          <w:color w:val="CC7832"/>
-          <w:sz w:val="18"/>
-          <w:szCs w:val="18"/>
-        </w:rPr>
-        <w:t>SELECT NAME</w:t>
-      </w:r>
-      <w:r>
-        <w:rPr>
-          <w:rFonts w:ascii="Menlo" w:hAnsi="Menlo" w:cs="Menlo"/>
-          <w:color w:val="CC7832"/>
-          <w:sz w:val="18"/>
-          <w:szCs w:val="18"/>
-        </w:rPr>
-        <w:t xml:space="preserve">, </w:t>
-      </w:r>
-      <w:r>
-        <w:rPr>
-          <w:rFonts w:ascii="Menlo" w:hAnsi="Menlo" w:cs="Menlo"/>
-          <w:color w:val="A9B7C6"/>
-          <w:sz w:val="18"/>
-          <w:szCs w:val="18"/>
-        </w:rPr>
-        <w:t>USED_SPACE</w:t>
-      </w:r>
-      <w:r>
-        <w:rPr>
-          <w:rFonts w:ascii="Menlo" w:hAnsi="Menlo" w:cs="Menlo"/>
-          <w:color w:val="CC7832"/>
-          <w:sz w:val="18"/>
-          <w:szCs w:val="18"/>
-        </w:rPr>
-        <w:t xml:space="preserve">, </w:t>
-      </w:r>
-      <w:r>
-        <w:rPr>
-          <w:rFonts w:ascii="Menlo" w:hAnsi="Menlo" w:cs="Menlo"/>
-          <w:color w:val="A9B7C6"/>
-          <w:sz w:val="18"/>
-          <w:szCs w:val="18"/>
-        </w:rPr>
-        <w:t>HEIGHT</w:t>
-      </w:r>
-      <w:r>
-        <w:rPr>
-          <w:rFonts w:ascii="Menlo" w:hAnsi="Menlo" w:cs="Menlo"/>
-          <w:color w:val="CC7832"/>
-          <w:sz w:val="18"/>
-          <w:szCs w:val="18"/>
-        </w:rPr>
-        <w:t xml:space="preserve">, </w:t>
-      </w:r>
-      <w:r>
-        <w:rPr>
-          <w:rFonts w:ascii="Menlo" w:hAnsi="Menlo" w:cs="Menlo"/>
-          <w:color w:val="A9B7C6"/>
-          <w:sz w:val="18"/>
-          <w:szCs w:val="18"/>
-        </w:rPr>
-        <w:t>LF_BLKS</w:t>
-      </w:r>
-      <w:r>
-        <w:rPr>
-          <w:rFonts w:ascii="Menlo" w:hAnsi="Menlo" w:cs="Menlo"/>
-          <w:color w:val="CC7832"/>
-          <w:sz w:val="18"/>
-          <w:szCs w:val="18"/>
-        </w:rPr>
-        <w:t xml:space="preserve">, </w:t>
-      </w:r>
-      <w:r>
-        <w:rPr>
-          <w:rFonts w:ascii="Menlo" w:hAnsi="Menlo" w:cs="Menlo"/>
-          <w:color w:val="A9B7C6"/>
-          <w:sz w:val="18"/>
-          <w:szCs w:val="18"/>
-        </w:rPr>
-        <w:t xml:space="preserve">BLKS_GETS_PER_ACCESS </w:t>
-      </w:r>
-      <w:r>
-        <w:rPr>
-          <w:rFonts w:ascii="Menlo" w:hAnsi="Menlo" w:cs="Menlo"/>
-          <w:b/>
-          <w:bCs/>
-          <w:color w:val="CC7832"/>
-          <w:sz w:val="18"/>
-          <w:szCs w:val="18"/>
-        </w:rPr>
-        <w:t xml:space="preserve">FROM </w:t>
-      </w:r>
-      <w:r>
-        <w:rPr>
-          <w:rFonts w:ascii="Menlo" w:hAnsi="Menlo" w:cs="Menlo"/>
-          <w:color w:val="A9B7C6"/>
-          <w:sz w:val="18"/>
-          <w:szCs w:val="18"/>
-        </w:rPr>
-        <w:t>INDEX_STATS</w:t>
+          <w:color w:val="CC7832"/>
+          <w:sz w:val="18"/>
+          <w:szCs w:val="18"/>
+        </w:rPr>
+        <w:br/>
+      </w:r>
+      <w:r>
+        <w:rPr>
+          <w:rFonts w:ascii="Menlo" w:hAnsi="Menlo" w:cs="Menlo"/>
+          <w:b/>
+          <w:bCs/>
+          <w:color w:val="CC7832"/>
+          <w:sz w:val="18"/>
+          <w:szCs w:val="18"/>
+        </w:rPr>
+        <w:t xml:space="preserve">SELECT </w:t>
+      </w:r>
+      <w:r>
+        <w:rPr>
+          <w:rFonts w:ascii="Menlo" w:hAnsi="Menlo" w:cs="Menlo"/>
+          <w:color w:val="A9B7C6"/>
+          <w:sz w:val="18"/>
+          <w:szCs w:val="18"/>
+        </w:rPr>
+        <w:t xml:space="preserve">PLAN_TABLE_OUTPUT </w:t>
+      </w:r>
+      <w:r>
+        <w:rPr>
+          <w:rFonts w:ascii="Menlo" w:hAnsi="Menlo" w:cs="Menlo"/>
+          <w:b/>
+          <w:bCs/>
+          <w:color w:val="CC7832"/>
+          <w:sz w:val="18"/>
+          <w:szCs w:val="18"/>
+        </w:rPr>
+        <w:t xml:space="preserve">FROM TABLE </w:t>
+      </w:r>
+      <w:r>
+        <w:rPr>
+          <w:rFonts w:ascii="Menlo" w:hAnsi="Menlo" w:cs="Menlo"/>
+          <w:color w:val="A9B7C6"/>
+          <w:sz w:val="18"/>
+          <w:szCs w:val="18"/>
+        </w:rPr>
+        <w:t>(DBMS_XPLAN.DISPLAY)</w:t>
       </w:r>
       <w:r>
         <w:rPr>
@@ -10160,6 +10617,362 @@
         </w:rPr>
       </w:pPr>
     </w:p>
+    <w:p/>
+    <w:p>
+      <w:r>
+        <w:rPr>
+          <w:noProof/>
+        </w:rPr>
+        <w:drawing>
+          <wp:inline distT="0" distB="0" distL="0" distR="0" wp14:anchorId="6071AFCE" wp14:editId="378F0F22">
+            <wp:extent cx="5730875" cy="3540125"/>
+            <wp:effectExtent l="0" t="0" r="9525" b="0"/>
+            <wp:docPr id="31" name="Picture 31" descr="../../../Task%206D2.PNG"/>
+            <wp:cNvGraphicFramePr>
+              <a:graphicFrameLocks xmlns:a="http://schemas.openxmlformats.org/drawingml/2006/main" noChangeAspect="1"/>
+            </wp:cNvGraphicFramePr>
+            <a:graphic xmlns:a="http://schemas.openxmlformats.org/drawingml/2006/main">
+              <a:graphicData uri="http://schemas.openxmlformats.org/drawingml/2006/picture">
+                <pic:pic xmlns:pic="http://schemas.openxmlformats.org/drawingml/2006/picture">
+                  <pic:nvPicPr>
+                    <pic:cNvPr id="0" name="Picture 5" descr="../../../Task%206D2.PNG"/>
+                    <pic:cNvPicPr>
+                      <a:picLocks noChangeAspect="1" noChangeArrowheads="1"/>
+                    </pic:cNvPicPr>
+                  </pic:nvPicPr>
+                  <pic:blipFill>
+                    <a:blip r:embed="rId26">
+                      <a:extLst>
+                        <a:ext uri="{28A0092B-C50C-407E-A947-70E740481C1C}">
+                          <a14:useLocalDpi xmlns:a14="http://schemas.microsoft.com/office/drawing/2010/main" val="0"/>
+                        </a:ext>
+                      </a:extLst>
+                    </a:blip>
+                    <a:srcRect/>
+                    <a:stretch>
+                      <a:fillRect/>
+                    </a:stretch>
+                  </pic:blipFill>
+                  <pic:spPr bwMode="auto">
+                    <a:xfrm>
+                      <a:off x="0" y="0"/>
+                      <a:ext cx="5730875" cy="3540125"/>
+                    </a:xfrm>
+                    <a:prstGeom prst="rect">
+                      <a:avLst/>
+                    </a:prstGeom>
+                    <a:noFill/>
+                    <a:ln>
+                      <a:noFill/>
+                    </a:ln>
+                  </pic:spPr>
+                </pic:pic>
+              </a:graphicData>
+            </a:graphic>
+          </wp:inline>
+        </w:drawing>
+      </w:r>
+    </w:p>
+    <w:p/>
+    <w:p>
+      <w:r>
+        <w:t>The query execution plans for the query with B-tree indexes on p</w:t>
+      </w:r>
+      <w:r>
+        <w:t>rimary keys and without that have</w:t>
+      </w:r>
+      <w:r>
+        <w:t xml:space="preserve"> a significant difference.</w:t>
+      </w:r>
+      <w:r>
+        <w:t xml:space="preserve"> If we look at the operations column for both execution plans, we can clearly see that the </w:t>
+      </w:r>
+      <w:r>
+        <w:lastRenderedPageBreak/>
+        <w:t xml:space="preserve">plan with B-tree indexes on primary keys is scanning the indexes on Service_History and Serive_History_Detail tables. As searching through index is faster, we can clearly see the </w:t>
+      </w:r>
+      <w:r>
+        <w:t xml:space="preserve">magnitude of bytes scanned and cost (% CPU time) that it is pretty low. </w:t>
+      </w:r>
+      <w:r>
+        <w:t>That’s a good thing about indexing - fast access to data without scanning the entire table for matching records.</w:t>
+      </w:r>
+    </w:p>
+    <w:p>
+      <w:r>
+        <w:t xml:space="preserve">On the other hand, if we look at the execution plan after dropping the B-tree indexes of primary keys from both tables, it is significantly different. Again, if we look at the operations column, the system is canning both tables entirely for matching records. This </w:t>
+      </w:r>
+      <w:r>
+        <w:t>is clearly a disadvantage in terms of bytes scanned and cpu cost.</w:t>
+      </w:r>
+      <w:r>
+        <w:t xml:space="preserve"> The bytes scanned and their relative cpu cost is much greater in this plan than the execution plan with B-tree indexes.</w:t>
+      </w:r>
+      <w:bookmarkStart w:id="7" w:name="_GoBack"/>
+      <w:bookmarkEnd w:id="7"/>
+    </w:p>
+    <w:p>
+      <w:pPr>
+        <w:pStyle w:val="Heading2"/>
+      </w:pPr>
+      <w:r>
+        <w:t>e: index analysis</w:t>
+      </w:r>
+    </w:p>
+    <w:p>
+      <w:pPr>
+        <w:shd w:val="clear" w:color="auto" w:fill="2B2B2B"/>
+        <w:tabs>
+          <w:tab w:val="left" w:pos="916"/>
+          <w:tab w:val="left" w:pos="1832"/>
+          <w:tab w:val="left" w:pos="2748"/>
+          <w:tab w:val="left" w:pos="3664"/>
+          <w:tab w:val="left" w:pos="4580"/>
+          <w:tab w:val="left" w:pos="5496"/>
+          <w:tab w:val="left" w:pos="6412"/>
+          <w:tab w:val="left" w:pos="7328"/>
+          <w:tab w:val="left" w:pos="8244"/>
+          <w:tab w:val="left" w:pos="9160"/>
+          <w:tab w:val="left" w:pos="10076"/>
+          <w:tab w:val="left" w:pos="10992"/>
+          <w:tab w:val="left" w:pos="11908"/>
+          <w:tab w:val="left" w:pos="12824"/>
+          <w:tab w:val="left" w:pos="13740"/>
+          <w:tab w:val="left" w:pos="14656"/>
+        </w:tabs>
+        <w:spacing w:after="0" w:line="240" w:lineRule="auto"/>
+        <w:jc w:val="left"/>
+        <w:rPr>
+          <w:rFonts w:ascii="Menlo" w:hAnsi="Menlo" w:cs="Menlo"/>
+          <w:b/>
+          <w:bCs/>
+          <w:color w:val="CC7832"/>
+          <w:sz w:val="18"/>
+          <w:szCs w:val="18"/>
+        </w:rPr>
+      </w:pPr>
+    </w:p>
+    <w:p>
+      <w:pPr>
+        <w:shd w:val="clear" w:color="auto" w:fill="2B2B2B"/>
+        <w:tabs>
+          <w:tab w:val="left" w:pos="916"/>
+          <w:tab w:val="left" w:pos="1832"/>
+          <w:tab w:val="left" w:pos="2748"/>
+          <w:tab w:val="left" w:pos="3664"/>
+          <w:tab w:val="left" w:pos="4580"/>
+          <w:tab w:val="left" w:pos="5496"/>
+          <w:tab w:val="left" w:pos="6412"/>
+          <w:tab w:val="left" w:pos="7328"/>
+          <w:tab w:val="left" w:pos="8244"/>
+          <w:tab w:val="left" w:pos="9160"/>
+          <w:tab w:val="left" w:pos="10076"/>
+          <w:tab w:val="left" w:pos="10992"/>
+          <w:tab w:val="left" w:pos="11908"/>
+          <w:tab w:val="left" w:pos="12824"/>
+          <w:tab w:val="left" w:pos="13740"/>
+          <w:tab w:val="left" w:pos="14656"/>
+        </w:tabs>
+        <w:spacing w:after="0" w:line="240" w:lineRule="auto"/>
+        <w:jc w:val="left"/>
+        <w:rPr>
+          <w:rFonts w:ascii="Menlo" w:hAnsi="Menlo" w:cs="Menlo"/>
+          <w:color w:val="CC7832"/>
+          <w:sz w:val="18"/>
+          <w:szCs w:val="18"/>
+        </w:rPr>
+      </w:pPr>
+      <w:r>
+        <w:rPr>
+          <w:rFonts w:ascii="Menlo" w:hAnsi="Menlo" w:cs="Menlo"/>
+          <w:b/>
+          <w:bCs/>
+          <w:color w:val="CC7832"/>
+          <w:sz w:val="18"/>
+          <w:szCs w:val="18"/>
+        </w:rPr>
+        <w:t xml:space="preserve">ANALYZE INDEX </w:t>
+      </w:r>
+      <w:r>
+        <w:rPr>
+          <w:rFonts w:ascii="Menlo" w:hAnsi="Menlo" w:cs="Menlo"/>
+          <w:color w:val="A9B7C6"/>
+          <w:sz w:val="18"/>
+          <w:szCs w:val="18"/>
+        </w:rPr>
+        <w:t>PK_STORES VALIDATE STRUCTURE</w:t>
+      </w:r>
+      <w:r>
+        <w:rPr>
+          <w:rFonts w:ascii="Menlo" w:hAnsi="Menlo" w:cs="Menlo"/>
+          <w:color w:val="CC7832"/>
+          <w:sz w:val="18"/>
+          <w:szCs w:val="18"/>
+        </w:rPr>
+        <w:t>;</w:t>
+      </w:r>
+      <w:r>
+        <w:rPr>
+          <w:rFonts w:ascii="Menlo" w:hAnsi="Menlo" w:cs="Menlo"/>
+          <w:color w:val="CC7832"/>
+          <w:sz w:val="18"/>
+          <w:szCs w:val="18"/>
+        </w:rPr>
+        <w:br/>
+      </w:r>
+      <w:r>
+        <w:rPr>
+          <w:rFonts w:ascii="Menlo" w:hAnsi="Menlo" w:cs="Menlo"/>
+          <w:color w:val="CC7832"/>
+          <w:sz w:val="18"/>
+          <w:szCs w:val="18"/>
+        </w:rPr>
+        <w:br/>
+      </w:r>
+      <w:r>
+        <w:rPr>
+          <w:rFonts w:ascii="Menlo" w:hAnsi="Menlo" w:cs="Menlo"/>
+          <w:b/>
+          <w:bCs/>
+          <w:color w:val="CC7832"/>
+          <w:sz w:val="18"/>
+          <w:szCs w:val="18"/>
+        </w:rPr>
+        <w:t>SELECT NAME</w:t>
+      </w:r>
+      <w:r>
+        <w:rPr>
+          <w:rFonts w:ascii="Menlo" w:hAnsi="Menlo" w:cs="Menlo"/>
+          <w:color w:val="CC7832"/>
+          <w:sz w:val="18"/>
+          <w:szCs w:val="18"/>
+        </w:rPr>
+        <w:t xml:space="preserve">, </w:t>
+      </w:r>
+      <w:r>
+        <w:rPr>
+          <w:rFonts w:ascii="Menlo" w:hAnsi="Menlo" w:cs="Menlo"/>
+          <w:color w:val="A9B7C6"/>
+          <w:sz w:val="18"/>
+          <w:szCs w:val="18"/>
+        </w:rPr>
+        <w:t>USED_SPACE</w:t>
+      </w:r>
+      <w:r>
+        <w:rPr>
+          <w:rFonts w:ascii="Menlo" w:hAnsi="Menlo" w:cs="Menlo"/>
+          <w:color w:val="CC7832"/>
+          <w:sz w:val="18"/>
+          <w:szCs w:val="18"/>
+        </w:rPr>
+        <w:t xml:space="preserve">, </w:t>
+      </w:r>
+      <w:r>
+        <w:rPr>
+          <w:rFonts w:ascii="Menlo" w:hAnsi="Menlo" w:cs="Menlo"/>
+          <w:color w:val="A9B7C6"/>
+          <w:sz w:val="18"/>
+          <w:szCs w:val="18"/>
+        </w:rPr>
+        <w:t>HEIGHT</w:t>
+      </w:r>
+      <w:r>
+        <w:rPr>
+          <w:rFonts w:ascii="Menlo" w:hAnsi="Menlo" w:cs="Menlo"/>
+          <w:color w:val="CC7832"/>
+          <w:sz w:val="18"/>
+          <w:szCs w:val="18"/>
+        </w:rPr>
+        <w:t xml:space="preserve">, </w:t>
+      </w:r>
+      <w:r>
+        <w:rPr>
+          <w:rFonts w:ascii="Menlo" w:hAnsi="Menlo" w:cs="Menlo"/>
+          <w:color w:val="A9B7C6"/>
+          <w:sz w:val="18"/>
+          <w:szCs w:val="18"/>
+        </w:rPr>
+        <w:t>LF_BLKS</w:t>
+      </w:r>
+      <w:r>
+        <w:rPr>
+          <w:rFonts w:ascii="Menlo" w:hAnsi="Menlo" w:cs="Menlo"/>
+          <w:color w:val="CC7832"/>
+          <w:sz w:val="18"/>
+          <w:szCs w:val="18"/>
+        </w:rPr>
+        <w:t xml:space="preserve">, </w:t>
+      </w:r>
+      <w:r>
+        <w:rPr>
+          <w:rFonts w:ascii="Menlo" w:hAnsi="Menlo" w:cs="Menlo"/>
+          <w:color w:val="A9B7C6"/>
+          <w:sz w:val="18"/>
+          <w:szCs w:val="18"/>
+        </w:rPr>
+        <w:t xml:space="preserve">BLKS_GETS_PER_ACCESS </w:t>
+      </w:r>
+      <w:r>
+        <w:rPr>
+          <w:rFonts w:ascii="Menlo" w:hAnsi="Menlo" w:cs="Menlo"/>
+          <w:b/>
+          <w:bCs/>
+          <w:color w:val="CC7832"/>
+          <w:sz w:val="18"/>
+          <w:szCs w:val="18"/>
+        </w:rPr>
+        <w:t xml:space="preserve">FROM </w:t>
+      </w:r>
+      <w:r>
+        <w:rPr>
+          <w:rFonts w:ascii="Menlo" w:hAnsi="Menlo" w:cs="Menlo"/>
+          <w:color w:val="A9B7C6"/>
+          <w:sz w:val="18"/>
+          <w:szCs w:val="18"/>
+        </w:rPr>
+        <w:t>INDEX_STATS</w:t>
+      </w:r>
+      <w:r>
+        <w:rPr>
+          <w:rFonts w:ascii="Menlo" w:hAnsi="Menlo" w:cs="Menlo"/>
+          <w:color w:val="CC7832"/>
+          <w:sz w:val="18"/>
+          <w:szCs w:val="18"/>
+        </w:rPr>
+        <w:t>;</w:t>
+      </w:r>
+    </w:p>
+    <w:p>
+      <w:pPr>
+        <w:shd w:val="clear" w:color="auto" w:fill="2B2B2B"/>
+        <w:tabs>
+          <w:tab w:val="left" w:pos="916"/>
+          <w:tab w:val="left" w:pos="1832"/>
+          <w:tab w:val="left" w:pos="2748"/>
+          <w:tab w:val="left" w:pos="3664"/>
+          <w:tab w:val="left" w:pos="4580"/>
+          <w:tab w:val="left" w:pos="5496"/>
+          <w:tab w:val="left" w:pos="6412"/>
+          <w:tab w:val="left" w:pos="7328"/>
+          <w:tab w:val="left" w:pos="8244"/>
+          <w:tab w:val="left" w:pos="9160"/>
+          <w:tab w:val="left" w:pos="10076"/>
+          <w:tab w:val="left" w:pos="10992"/>
+          <w:tab w:val="left" w:pos="11908"/>
+          <w:tab w:val="left" w:pos="12824"/>
+          <w:tab w:val="left" w:pos="13740"/>
+          <w:tab w:val="left" w:pos="14656"/>
+        </w:tabs>
+        <w:spacing w:after="0" w:line="240" w:lineRule="auto"/>
+        <w:jc w:val="left"/>
+        <w:rPr>
+          <w:rFonts w:ascii="Menlo" w:hAnsi="Menlo" w:cs="Menlo"/>
+          <w:color w:val="A9B7C6"/>
+          <w:sz w:val="18"/>
+          <w:szCs w:val="18"/>
+        </w:rPr>
+      </w:pPr>
+    </w:p>
     <w:p>
       <w:r>
         <w:rPr>
@@ -10183,7 +10996,7 @@
                     </pic:cNvPicPr>
                   </pic:nvPicPr>
                   <pic:blipFill>
-                    <a:blip r:embed="rId26">
+                    <a:blip r:embed="rId27">
                       <a:extLst>
                         <a:ext uri="{28A0092B-C50C-407E-A947-70E740481C1C}">
                           <a14:useLocalDpi xmlns:a14="http://schemas.microsoft.com/office/drawing/2010/main" val="0"/>
@@ -10215,10 +11028,7 @@
         </w:drawing>
       </w:r>
     </w:p>
-    <w:p>
-      <w:bookmarkStart w:id="7" w:name="_GoBack"/>
-      <w:bookmarkEnd w:id="7"/>
-    </w:p>
+    <w:p/>
     <w:sectPr>
       <w:pgSz w:w="11909" w:h="16834"/>
       <w:pgMar w:top="1440" w:right="1440" w:bottom="1440" w:left="1440" w:header="0" w:footer="720" w:gutter="0"/>

</xml_diff>